<commit_message>
Inserted updated diagrame in the Azure Virtual Network Configuration
</commit_message>
<xml_diff>
--- a/Documents/Azure Virtual Network Configuration.docx
+++ b/Documents/Azure Virtual Network Configuration.docx
@@ -1,6 +1,6 @@
 
 <file path=word/document.xml><?xml version="1.0" encoding="utf-8"?>
-<w:document xmlns:wpc="http://schemas.microsoft.com/office/word/2010/wordprocessingCanvas" xmlns:cx="http://schemas.microsoft.com/office/drawing/2014/chartex" xmlns:cx1="http://schemas.microsoft.com/office/drawing/2015/9/8/chartex" xmlns:cx2="http://schemas.microsoft.com/office/drawing/2015/10/21/chartex" xmlns:cx3="http://schemas.microsoft.com/office/drawing/2016/5/9/chartex" xmlns:cx4="http://schemas.microsoft.com/office/drawing/2016/5/10/chartex" xmlns:cx5="http://schemas.microsoft.com/office/drawing/2016/5/11/chartex" xmlns:cx6="http://schemas.microsoft.com/office/drawing/2016/5/12/chartex" xmlns:cx7="http://schemas.microsoft.com/office/drawing/2016/5/13/chartex" xmlns:cx8="http://schemas.microsoft.com/office/drawing/2016/5/14/chartex" xmlns:mc="http://schemas.openxmlformats.org/markup-compatibility/2006" xmlns:aink="http://schemas.microsoft.com/office/drawing/2016/ink" xmlns:am3d="http://schemas.microsoft.com/office/drawing/2017/model3d" xmlns:o="urn:schemas-microsoft-com:office:office" xmlns:r="http://schemas.openxmlformats.org/officeDocument/2006/relationships" xmlns:m="http://schemas.openxmlformats.org/officeDocument/2006/math" xmlns:v="urn:schemas-microsoft-com:vml" xmlns:wp14="http://schemas.microsoft.com/office/word/2010/wordprocessingDrawing" xmlns:wp="http://schemas.openxmlformats.org/drawingml/2006/wordprocessingDrawing" xmlns:w10="urn:schemas-microsoft-com:office:word" xmlns:w="http://schemas.openxmlformats.org/wordprocessingml/2006/main" xmlns:w14="http://schemas.microsoft.com/office/word/2010/wordml" xmlns:w15="http://schemas.microsoft.com/office/word/2012/wordml" xmlns:w16cex="http://schemas.microsoft.com/office/word/2018/wordml/cex" xmlns:w16cid="http://schemas.microsoft.com/office/word/2016/wordml/cid" xmlns:w16="http://schemas.microsoft.com/office/word/2018/wordml" xmlns:w16se="http://schemas.microsoft.com/office/word/2015/wordml/symex" xmlns:wpg="http://schemas.microsoft.com/office/word/2010/wordprocessingGroup" xmlns:wpi="http://schemas.microsoft.com/office/word/2010/wordprocessingInk" xmlns:wne="http://schemas.microsoft.com/office/word/2006/wordml" xmlns:wps="http://schemas.microsoft.com/office/word/2010/wordprocessingShape" mc:Ignorable="w14 w15 w16se w16cid w16 w16cex wp14">
+<w:document xmlns:wpc="http://schemas.microsoft.com/office/word/2010/wordprocessingCanvas" xmlns:cx="http://schemas.microsoft.com/office/drawing/2014/chartex" xmlns:cx1="http://schemas.microsoft.com/office/drawing/2015/9/8/chartex" xmlns:cx2="http://schemas.microsoft.com/office/drawing/2015/10/21/chartex" xmlns:cx3="http://schemas.microsoft.com/office/drawing/2016/5/9/chartex" xmlns:cx4="http://schemas.microsoft.com/office/drawing/2016/5/10/chartex" xmlns:cx5="http://schemas.microsoft.com/office/drawing/2016/5/11/chartex" xmlns:cx6="http://schemas.microsoft.com/office/drawing/2016/5/12/chartex" xmlns:cx7="http://schemas.microsoft.com/office/drawing/2016/5/13/chartex" xmlns:cx8="http://schemas.microsoft.com/office/drawing/2016/5/14/chartex" xmlns:mc="http://schemas.openxmlformats.org/markup-compatibility/2006" xmlns:aink="http://schemas.microsoft.com/office/drawing/2016/ink" xmlns:am3d="http://schemas.microsoft.com/office/drawing/2017/model3d" xmlns:o="urn:schemas-microsoft-com:office:office" xmlns:r="http://schemas.openxmlformats.org/officeDocument/2006/relationships" xmlns:m="http://schemas.openxmlformats.org/officeDocument/2006/math" xmlns:v="urn:schemas-microsoft-com:vml" xmlns:wp14="http://schemas.microsoft.com/office/word/2010/wordprocessingDrawing" xmlns:wp="http://schemas.openxmlformats.org/drawingml/2006/wordprocessingDrawing" xmlns:w10="urn:schemas-microsoft-com:office:word" xmlns:w="http://schemas.openxmlformats.org/wordprocessingml/2006/main" xmlns:w14="http://schemas.microsoft.com/office/word/2010/wordml" xmlns:w15="http://schemas.microsoft.com/office/word/2012/wordml" xmlns:w16cex="http://schemas.microsoft.com/office/word/2018/wordml/cex" xmlns:w16cid="http://schemas.microsoft.com/office/word/2016/wordml/cid" xmlns:w16="http://schemas.microsoft.com/office/word/2018/wordml" xmlns:w16sdtdh="http://schemas.microsoft.com/office/word/2020/wordml/sdtdatahash" xmlns:w16se="http://schemas.microsoft.com/office/word/2015/wordml/symex" xmlns:wpg="http://schemas.microsoft.com/office/word/2010/wordprocessingGroup" xmlns:wpi="http://schemas.microsoft.com/office/word/2010/wordprocessingInk" xmlns:wne="http://schemas.microsoft.com/office/word/2006/wordml" xmlns:wps="http://schemas.microsoft.com/office/word/2010/wordprocessingShape" mc:Ignorable="w14 w15 w16se w16cid w16 w16cex w16sdtdh wp14">
   <w:body>
     <w:p>
       <w:pPr>
@@ -2968,13 +2968,12 @@
       <w:r>
         <w:rPr>
           <w:rFonts w:ascii="Courier New" w:hAnsi="Courier New" w:cs="Courier New"/>
-          <w:noProof/>
         </w:rPr>
         <w:drawing>
-          <wp:inline distT="0" distB="0" distL="0" distR="0" wp14:anchorId="2941299A" wp14:editId="43E5B710">
-            <wp:extent cx="5715495" cy="6797629"/>
-            <wp:effectExtent l="0" t="0" r="0" b="3810"/>
-            <wp:docPr id="24" name="Picture 24"/>
+          <wp:inline distT="0" distB="0" distL="0" distR="0" wp14:anchorId="49C3C544" wp14:editId="7673A581">
+            <wp:extent cx="5646909" cy="6706181"/>
+            <wp:effectExtent l="0" t="0" r="0" b="0"/>
+            <wp:docPr id="5" name="Picture 5"/>
             <wp:cNvGraphicFramePr>
               <a:graphicFrameLocks xmlns:a="http://schemas.openxmlformats.org/drawingml/2006/main" noChangeAspect="1"/>
             </wp:cNvGraphicFramePr>
@@ -2994,7 +2993,7 @@
                   <pic:spPr>
                     <a:xfrm>
                       <a:off x="0" y="0"/>
-                      <a:ext cx="5715495" cy="6797629"/>
+                      <a:ext cx="5646909" cy="6706181"/>
                     </a:xfrm>
                     <a:prstGeom prst="rect">
                       <a:avLst/>
@@ -3066,19 +3065,11 @@
         </w:rPr>
         <w:t xml:space="preserve">For a free </w:t>
       </w:r>
-      <w:proofErr w:type="gramStart"/>
-      <w:r>
-        <w:rPr>
-          <w:rFonts w:ascii="Courier New" w:hAnsi="Courier New" w:cs="Courier New"/>
-        </w:rPr>
-        <w:t>30 day</w:t>
-      </w:r>
-      <w:proofErr w:type="gramEnd"/>
-      <w:r>
-        <w:rPr>
-          <w:rFonts w:ascii="Courier New" w:hAnsi="Courier New" w:cs="Courier New"/>
-        </w:rPr>
-        <w:t xml:space="preserve"> </w:t>
+      <w:r>
+        <w:rPr>
+          <w:rFonts w:ascii="Courier New" w:hAnsi="Courier New" w:cs="Courier New"/>
+        </w:rPr>
+        <w:t xml:space="preserve">30 day </w:t>
       </w:r>
       <w:r>
         <w:rPr>
@@ -3294,21 +3285,7 @@
         <w:rPr>
           <w:rFonts w:ascii="Courier New" w:hAnsi="Courier New" w:cs="Courier New"/>
         </w:rPr>
-        <w:t xml:space="preserve">, search for ‘Resource </w:t>
-      </w:r>
-      <w:proofErr w:type="gramStart"/>
-      <w:r>
-        <w:rPr>
-          <w:rFonts w:ascii="Courier New" w:hAnsi="Courier New" w:cs="Courier New"/>
-        </w:rPr>
-        <w:t>groups’</w:t>
-      </w:r>
-      <w:proofErr w:type="gramEnd"/>
-      <w:r>
-        <w:rPr>
-          <w:rFonts w:ascii="Courier New" w:hAnsi="Courier New" w:cs="Courier New"/>
-        </w:rPr>
-        <w:t>.</w:t>
+        <w:t>, search for ‘Resource groups’.</w:t>
       </w:r>
     </w:p>
     <w:p>
@@ -3623,21 +3600,7 @@
         <w:rPr>
           <w:rFonts w:ascii="Courier New" w:hAnsi="Courier New" w:cs="Courier New"/>
         </w:rPr>
-        <w:t xml:space="preserve">From the Azure Portal homepage, search for ‘Virtual </w:t>
-      </w:r>
-      <w:proofErr w:type="gramStart"/>
-      <w:r>
-        <w:rPr>
-          <w:rFonts w:ascii="Courier New" w:hAnsi="Courier New" w:cs="Courier New"/>
-        </w:rPr>
-        <w:t>networks’</w:t>
-      </w:r>
-      <w:proofErr w:type="gramEnd"/>
-      <w:r>
-        <w:rPr>
-          <w:rFonts w:ascii="Courier New" w:hAnsi="Courier New" w:cs="Courier New"/>
-        </w:rPr>
-        <w:t>.</w:t>
+        <w:t>From the Azure Portal homepage, search for ‘Virtual networks’.</w:t>
       </w:r>
     </w:p>
     <w:p>
@@ -4013,16 +3976,8 @@
         <w:rPr>
           <w:rFonts w:ascii="Courier New" w:hAnsi="Courier New" w:cs="Courier New"/>
         </w:rPr>
-        <w:t xml:space="preserve">Network security </w:t>
-      </w:r>
-      <w:proofErr w:type="gramStart"/>
-      <w:r>
-        <w:rPr>
-          <w:rFonts w:ascii="Courier New" w:hAnsi="Courier New" w:cs="Courier New"/>
-        </w:rPr>
-        <w:t>groups’</w:t>
-      </w:r>
-      <w:proofErr w:type="gramEnd"/>
+        <w:t>Network security groups’</w:t>
+      </w:r>
       <w:r>
         <w:rPr>
           <w:rFonts w:ascii="Courier New" w:hAnsi="Courier New" w:cs="Courier New"/>
@@ -5898,21 +5853,7 @@
         <w:rPr>
           <w:rFonts w:ascii="Courier New" w:hAnsi="Courier New" w:cs="Courier New"/>
         </w:rPr>
-        <w:t xml:space="preserve">From the Azure Portal homepage, search for ‘Virtual </w:t>
-      </w:r>
-      <w:proofErr w:type="gramStart"/>
-      <w:r>
-        <w:rPr>
-          <w:rFonts w:ascii="Courier New" w:hAnsi="Courier New" w:cs="Courier New"/>
-        </w:rPr>
-        <w:t>machines’</w:t>
-      </w:r>
-      <w:proofErr w:type="gramEnd"/>
-      <w:r>
-        <w:rPr>
-          <w:rFonts w:ascii="Courier New" w:hAnsi="Courier New" w:cs="Courier New"/>
-        </w:rPr>
-        <w:t>.</w:t>
+        <w:t>From the Azure Portal homepage, search for ‘Virtual machines’.</w:t>
       </w:r>
     </w:p>
     <w:p>
@@ -7611,21 +7552,7 @@
         <w:rPr>
           <w:rFonts w:ascii="Courier New" w:hAnsi="Courier New" w:cs="Courier New"/>
         </w:rPr>
-        <w:t xml:space="preserve">From the Azure Portal homepage, search for ‘Virtual </w:t>
-      </w:r>
-      <w:proofErr w:type="gramStart"/>
-      <w:r>
-        <w:rPr>
-          <w:rFonts w:ascii="Courier New" w:hAnsi="Courier New" w:cs="Courier New"/>
-        </w:rPr>
-        <w:t>machines’</w:t>
-      </w:r>
-      <w:proofErr w:type="gramEnd"/>
-      <w:r>
-        <w:rPr>
-          <w:rFonts w:ascii="Courier New" w:hAnsi="Courier New" w:cs="Courier New"/>
-        </w:rPr>
-        <w:t>.</w:t>
+        <w:t>From the Azure Portal homepage, search for ‘Virtual machines’.</w:t>
       </w:r>
     </w:p>
     <w:p>
@@ -8850,16 +8777,8 @@
         <w:rPr>
           <w:rFonts w:ascii="Courier New" w:hAnsi="Courier New" w:cs="Courier New"/>
         </w:rPr>
-        <w:t xml:space="preserve">‘Network security </w:t>
-      </w:r>
-      <w:proofErr w:type="gramStart"/>
-      <w:r>
-        <w:rPr>
-          <w:rFonts w:ascii="Courier New" w:hAnsi="Courier New" w:cs="Courier New"/>
-        </w:rPr>
-        <w:t>groups’</w:t>
-      </w:r>
-      <w:proofErr w:type="gramEnd"/>
+        <w:t>‘Network security groups’</w:t>
+      </w:r>
       <w:r>
         <w:rPr>
           <w:rFonts w:ascii="Courier New" w:hAnsi="Courier New" w:cs="Courier New"/>
@@ -10767,16 +10686,8 @@
         <w:rPr>
           <w:rFonts w:ascii="Courier New" w:hAnsi="Courier New" w:cs="Courier New"/>
         </w:rPr>
-        <w:t xml:space="preserve">‘Network security </w:t>
-      </w:r>
-      <w:proofErr w:type="gramStart"/>
-      <w:r>
-        <w:rPr>
-          <w:rFonts w:ascii="Courier New" w:hAnsi="Courier New" w:cs="Courier New"/>
-        </w:rPr>
-        <w:t>groups’</w:t>
-      </w:r>
-      <w:proofErr w:type="gramEnd"/>
+        <w:t>‘Network security groups’</w:t>
+      </w:r>
       <w:r>
         <w:rPr>
           <w:rFonts w:ascii="Courier New" w:hAnsi="Courier New" w:cs="Courier New"/>
@@ -13193,21 +13104,7 @@
         <w:rPr>
           <w:rFonts w:ascii="Courier New" w:hAnsi="Courier New" w:cs="Courier New"/>
         </w:rPr>
-        <w:t>root@c0528cb8732</w:t>
-      </w:r>
-      <w:proofErr w:type="gramStart"/>
-      <w:r>
-        <w:rPr>
-          <w:rFonts w:ascii="Courier New" w:hAnsi="Courier New" w:cs="Courier New"/>
-        </w:rPr>
-        <w:t>c:~</w:t>
-      </w:r>
-      <w:proofErr w:type="gramEnd"/>
-      <w:r>
-        <w:rPr>
-          <w:rFonts w:ascii="Courier New" w:hAnsi="Courier New" w:cs="Courier New"/>
-        </w:rPr>
-        <w:t># cat /root/.</w:t>
+        <w:t>root@c0528cb8732c:~# cat /root/.</w:t>
       </w:r>
       <w:proofErr w:type="spellStart"/>
       <w:r>
@@ -13376,21 +13273,7 @@
         <w:rPr>
           <w:rFonts w:ascii="Courier New" w:hAnsi="Courier New" w:cs="Courier New"/>
         </w:rPr>
-        <w:t xml:space="preserve">From the Azure Portal homepage, search for ‘Virtual </w:t>
-      </w:r>
-      <w:proofErr w:type="gramStart"/>
-      <w:r>
-        <w:rPr>
-          <w:rFonts w:ascii="Courier New" w:hAnsi="Courier New" w:cs="Courier New"/>
-        </w:rPr>
-        <w:t>machines’</w:t>
-      </w:r>
-      <w:proofErr w:type="gramEnd"/>
-      <w:r>
-        <w:rPr>
-          <w:rFonts w:ascii="Courier New" w:hAnsi="Courier New" w:cs="Courier New"/>
-        </w:rPr>
-        <w:t>.</w:t>
+        <w:t>From the Azure Portal homepage, search for ‘Virtual machines’.</w:t>
       </w:r>
     </w:p>
     <w:p>
@@ -14753,21 +14636,7 @@
         <w:rPr>
           <w:rFonts w:ascii="Courier New" w:hAnsi="Courier New" w:cs="Courier New"/>
         </w:rPr>
-        <w:t>root@c0528cb8732</w:t>
-      </w:r>
-      <w:proofErr w:type="gramStart"/>
-      <w:r>
-        <w:rPr>
-          <w:rFonts w:ascii="Courier New" w:hAnsi="Courier New" w:cs="Courier New"/>
-        </w:rPr>
-        <w:t>c:~</w:t>
-      </w:r>
-      <w:proofErr w:type="gramEnd"/>
-      <w:r>
-        <w:rPr>
-          <w:rFonts w:ascii="Courier New" w:hAnsi="Courier New" w:cs="Courier New"/>
-        </w:rPr>
-        <w:t># cd /</w:t>
+        <w:t>root@c0528cb8732c:~# cd /</w:t>
       </w:r>
       <w:proofErr w:type="spellStart"/>
       <w:r>
@@ -14873,21 +14742,7 @@
         <w:rPr>
           <w:rFonts w:ascii="Courier New" w:hAnsi="Courier New" w:cs="Courier New"/>
         </w:rPr>
-        <w:t xml:space="preserve"> 19985 </w:t>
-      </w:r>
-      <w:proofErr w:type="gramStart"/>
-      <w:r>
-        <w:rPr>
-          <w:rFonts w:ascii="Courier New" w:hAnsi="Courier New" w:cs="Courier New"/>
-        </w:rPr>
-        <w:t>Dec  4</w:t>
-      </w:r>
-      <w:proofErr w:type="gramEnd"/>
-      <w:r>
-        <w:rPr>
-          <w:rFonts w:ascii="Courier New" w:hAnsi="Courier New" w:cs="Courier New"/>
-        </w:rPr>
-        <w:t xml:space="preserve">  2019 </w:t>
+        <w:t xml:space="preserve"> 19985 Dec  4  2019 </w:t>
       </w:r>
       <w:proofErr w:type="spellStart"/>
       <w:r>
@@ -14926,7 +14781,6 @@
         <w:t xml:space="preserve">-r--r-- 1 root </w:t>
       </w:r>
       <w:proofErr w:type="spellStart"/>
-      <w:proofErr w:type="gramStart"/>
       <w:r>
         <w:rPr>
           <w:rFonts w:ascii="Courier New" w:hAnsi="Courier New" w:cs="Courier New"/>
@@ -14938,14 +14792,7 @@
         <w:rPr>
           <w:rFonts w:ascii="Courier New" w:hAnsi="Courier New" w:cs="Courier New"/>
         </w:rPr>
-        <w:t xml:space="preserve">  1016</w:t>
-      </w:r>
-      <w:proofErr w:type="gramEnd"/>
-      <w:r>
-        <w:rPr>
-          <w:rFonts w:ascii="Courier New" w:hAnsi="Courier New" w:cs="Courier New"/>
-        </w:rPr>
-        <w:t xml:space="preserve"> Dec  4  2019 hosts</w:t>
+        <w:t xml:space="preserve">  1016 Dec  4  2019 hosts</w:t>
       </w:r>
     </w:p>
     <w:p>
@@ -14984,7 +14831,6 @@
         <w:t xml:space="preserve">-x 2 root </w:t>
       </w:r>
       <w:proofErr w:type="spellStart"/>
-      <w:proofErr w:type="gramStart"/>
       <w:r>
         <w:rPr>
           <w:rFonts w:ascii="Courier New" w:hAnsi="Courier New" w:cs="Courier New"/>
@@ -14996,14 +14842,7 @@
         <w:rPr>
           <w:rFonts w:ascii="Courier New" w:hAnsi="Courier New" w:cs="Courier New"/>
         </w:rPr>
-        <w:t xml:space="preserve">  4096</w:t>
-      </w:r>
-      <w:proofErr w:type="gramEnd"/>
-      <w:r>
-        <w:rPr>
-          <w:rFonts w:ascii="Courier New" w:hAnsi="Courier New" w:cs="Courier New"/>
-        </w:rPr>
-        <w:t xml:space="preserve"> Dec  4  2019 roles</w:t>
+        <w:t xml:space="preserve">  4096 Dec  4  2019 roles</w:t>
       </w:r>
     </w:p>
     <w:p>
@@ -17561,21 +17400,7 @@
         <w:rPr>
           <w:rFonts w:ascii="Courier New" w:hAnsi="Courier New" w:cs="Courier New"/>
         </w:rPr>
-        <w:t xml:space="preserve">From the Azure Portal homepage, search for ‘Load </w:t>
-      </w:r>
-      <w:proofErr w:type="gramStart"/>
-      <w:r>
-        <w:rPr>
-          <w:rFonts w:ascii="Courier New" w:hAnsi="Courier New" w:cs="Courier New"/>
-        </w:rPr>
-        <w:t>balancers’</w:t>
-      </w:r>
-      <w:proofErr w:type="gramEnd"/>
-      <w:r>
-        <w:rPr>
-          <w:rFonts w:ascii="Courier New" w:hAnsi="Courier New" w:cs="Courier New"/>
-        </w:rPr>
-        <w:t>.</w:t>
+        <w:t>From the Azure Portal homepage, search for ‘Load balancers’.</w:t>
       </w:r>
     </w:p>
     <w:p>
@@ -18751,21 +18576,7 @@
         <w:rPr>
           <w:rFonts w:ascii="Courier New" w:hAnsi="Courier New" w:cs="Courier New"/>
         </w:rPr>
-        <w:t xml:space="preserve">From the Azure Portal homepage, search for ‘Load </w:t>
-      </w:r>
-      <w:proofErr w:type="gramStart"/>
-      <w:r>
-        <w:rPr>
-          <w:rFonts w:ascii="Courier New" w:hAnsi="Courier New" w:cs="Courier New"/>
-        </w:rPr>
-        <w:t>balancers’</w:t>
-      </w:r>
-      <w:proofErr w:type="gramEnd"/>
-      <w:r>
-        <w:rPr>
-          <w:rFonts w:ascii="Courier New" w:hAnsi="Courier New" w:cs="Courier New"/>
-        </w:rPr>
-        <w:t>.</w:t>
+        <w:t>From the Azure Portal homepage, search for ‘Load balancers’.</w:t>
       </w:r>
     </w:p>
     <w:p>
@@ -19245,21 +19056,7 @@
         <w:rPr>
           <w:rFonts w:ascii="Courier New" w:hAnsi="Courier New" w:cs="Courier New"/>
         </w:rPr>
-        <w:t xml:space="preserve">From the Azure Portal homepage, search for ‘Load </w:t>
-      </w:r>
-      <w:proofErr w:type="gramStart"/>
-      <w:r>
-        <w:rPr>
-          <w:rFonts w:ascii="Courier New" w:hAnsi="Courier New" w:cs="Courier New"/>
-        </w:rPr>
-        <w:t>balancers’</w:t>
-      </w:r>
-      <w:proofErr w:type="gramEnd"/>
-      <w:r>
-        <w:rPr>
-          <w:rFonts w:ascii="Courier New" w:hAnsi="Courier New" w:cs="Courier New"/>
-        </w:rPr>
-        <w:t>.</w:t>
+        <w:t>From the Azure Portal homepage, search for ‘Load balancers’.</w:t>
       </w:r>
     </w:p>
     <w:p>
@@ -19351,21 +19148,7 @@
         <w:rPr>
           <w:rFonts w:ascii="Courier New" w:hAnsi="Courier New" w:cs="Courier New"/>
         </w:rPr>
-        <w:t xml:space="preserve">From the ‘Associated to’, select ‘Virtual </w:t>
-      </w:r>
-      <w:proofErr w:type="gramStart"/>
-      <w:r>
-        <w:rPr>
-          <w:rFonts w:ascii="Courier New" w:hAnsi="Courier New" w:cs="Courier New"/>
-        </w:rPr>
-        <w:t>machines’</w:t>
-      </w:r>
-      <w:proofErr w:type="gramEnd"/>
-      <w:r>
-        <w:rPr>
-          <w:rFonts w:ascii="Courier New" w:hAnsi="Courier New" w:cs="Courier New"/>
-        </w:rPr>
-        <w:t>.</w:t>
+        <w:t>From the ‘Associated to’, select ‘Virtual machines’.</w:t>
       </w:r>
     </w:p>
     <w:p>
@@ -20107,21 +19890,7 @@
         <w:rPr>
           <w:rFonts w:ascii="Courier New" w:hAnsi="Courier New" w:cs="Courier New"/>
         </w:rPr>
-        <w:t xml:space="preserve">From the Azure Portal homepage, search for ‘Load </w:t>
-      </w:r>
-      <w:proofErr w:type="gramStart"/>
-      <w:r>
-        <w:rPr>
-          <w:rFonts w:ascii="Courier New" w:hAnsi="Courier New" w:cs="Courier New"/>
-        </w:rPr>
-        <w:t>balancers’</w:t>
-      </w:r>
-      <w:proofErr w:type="gramEnd"/>
-      <w:r>
-        <w:rPr>
-          <w:rFonts w:ascii="Courier New" w:hAnsi="Courier New" w:cs="Courier New"/>
-        </w:rPr>
-        <w:t>.</w:t>
+        <w:t>From the Azure Portal homepage, search for ‘Load balancers’.</w:t>
       </w:r>
     </w:p>
     <w:p>
@@ -21076,16 +20845,8 @@
         <w:rPr>
           <w:rFonts w:ascii="Courier New" w:hAnsi="Courier New" w:cs="Courier New"/>
         </w:rPr>
-        <w:t xml:space="preserve">‘Network security </w:t>
-      </w:r>
-      <w:proofErr w:type="gramStart"/>
-      <w:r>
-        <w:rPr>
-          <w:rFonts w:ascii="Courier New" w:hAnsi="Courier New" w:cs="Courier New"/>
-        </w:rPr>
-        <w:t>groups’</w:t>
-      </w:r>
-      <w:proofErr w:type="gramEnd"/>
+        <w:t>‘Network security groups’</w:t>
+      </w:r>
       <w:r>
         <w:rPr>
           <w:rFonts w:ascii="Courier New" w:hAnsi="Courier New" w:cs="Courier New"/>
@@ -22716,21 +22477,7 @@
         <w:rPr>
           <w:rFonts w:ascii="Courier New" w:hAnsi="Courier New" w:cs="Courier New"/>
         </w:rPr>
-        <w:t xml:space="preserve">From the Azure Portal homepage, search for ‘Virtual </w:t>
-      </w:r>
-      <w:proofErr w:type="gramStart"/>
-      <w:r>
-        <w:rPr>
-          <w:rFonts w:ascii="Courier New" w:hAnsi="Courier New" w:cs="Courier New"/>
-        </w:rPr>
-        <w:t>networks’</w:t>
-      </w:r>
-      <w:proofErr w:type="gramEnd"/>
-      <w:r>
-        <w:rPr>
-          <w:rFonts w:ascii="Courier New" w:hAnsi="Courier New" w:cs="Courier New"/>
-        </w:rPr>
-        <w:t>.</w:t>
+        <w:t>From the Azure Portal homepage, search for ‘Virtual networks’.</w:t>
       </w:r>
     </w:p>
     <w:p>
@@ -23460,21 +23207,7 @@
         <w:rPr>
           <w:rFonts w:ascii="Courier New" w:hAnsi="Courier New" w:cs="Courier New"/>
         </w:rPr>
-        <w:t xml:space="preserve">From the Azure Portal homepage, search for ‘Virtual </w:t>
-      </w:r>
-      <w:proofErr w:type="gramStart"/>
-      <w:r>
-        <w:rPr>
-          <w:rFonts w:ascii="Courier New" w:hAnsi="Courier New" w:cs="Courier New"/>
-        </w:rPr>
-        <w:t>networks’</w:t>
-      </w:r>
-      <w:proofErr w:type="gramEnd"/>
-      <w:r>
-        <w:rPr>
-          <w:rFonts w:ascii="Courier New" w:hAnsi="Courier New" w:cs="Courier New"/>
-        </w:rPr>
-        <w:t>.</w:t>
+        <w:t>From the Azure Portal homepage, search for ‘Virtual networks’.</w:t>
       </w:r>
     </w:p>
     <w:p>
@@ -24236,21 +23969,7 @@
         <w:rPr>
           <w:rFonts w:ascii="Courier New" w:hAnsi="Courier New" w:cs="Courier New"/>
         </w:rPr>
-        <w:t>root@c0528cb8732</w:t>
-      </w:r>
-      <w:proofErr w:type="gramStart"/>
-      <w:r>
-        <w:rPr>
-          <w:rFonts w:ascii="Courier New" w:hAnsi="Courier New" w:cs="Courier New"/>
-        </w:rPr>
-        <w:t>c:~</w:t>
-      </w:r>
-      <w:proofErr w:type="gramEnd"/>
-      <w:r>
-        <w:rPr>
-          <w:rFonts w:ascii="Courier New" w:hAnsi="Courier New" w:cs="Courier New"/>
-        </w:rPr>
-        <w:t>/.</w:t>
+        <w:t>root@c0528cb8732c:~/.</w:t>
       </w:r>
       <w:proofErr w:type="spellStart"/>
       <w:r>
@@ -24416,21 +24135,7 @@
         <w:rPr>
           <w:rFonts w:ascii="Courier New" w:hAnsi="Courier New" w:cs="Courier New"/>
         </w:rPr>
-        <w:t xml:space="preserve">From the Azure Portal homepage, search for ‘Virtual </w:t>
-      </w:r>
-      <w:proofErr w:type="gramStart"/>
-      <w:r>
-        <w:rPr>
-          <w:rFonts w:ascii="Courier New" w:hAnsi="Courier New" w:cs="Courier New"/>
-        </w:rPr>
-        <w:t>machines’</w:t>
-      </w:r>
-      <w:proofErr w:type="gramEnd"/>
-      <w:r>
-        <w:rPr>
-          <w:rFonts w:ascii="Courier New" w:hAnsi="Courier New" w:cs="Courier New"/>
-        </w:rPr>
-        <w:t>.</w:t>
+        <w:t>From the Azure Portal homepage, search for ‘Virtual machines’.</w:t>
       </w:r>
     </w:p>
     <w:p>
@@ -26667,21 +26372,7 @@
         <w:rPr>
           <w:rFonts w:ascii="Courier New" w:hAnsi="Courier New" w:cs="Courier New"/>
         </w:rPr>
-        <w:t>root@c0528cb8732</w:t>
-      </w:r>
-      <w:proofErr w:type="gramStart"/>
-      <w:r>
-        <w:rPr>
-          <w:rFonts w:ascii="Courier New" w:hAnsi="Courier New" w:cs="Courier New"/>
-        </w:rPr>
-        <w:t>c:~</w:t>
-      </w:r>
-      <w:proofErr w:type="gramEnd"/>
-      <w:r>
-        <w:rPr>
-          <w:rFonts w:ascii="Courier New" w:hAnsi="Courier New" w:cs="Courier New"/>
-        </w:rPr>
-        <w:t># cd /</w:t>
+        <w:t>root@c0528cb8732c:~# cd /</w:t>
       </w:r>
       <w:proofErr w:type="spellStart"/>
       <w:r>
@@ -26787,21 +26478,7 @@
         <w:rPr>
           <w:rFonts w:ascii="Courier New" w:hAnsi="Courier New" w:cs="Courier New"/>
         </w:rPr>
-        <w:t xml:space="preserve"> 19985 </w:t>
-      </w:r>
-      <w:proofErr w:type="gramStart"/>
-      <w:r>
-        <w:rPr>
-          <w:rFonts w:ascii="Courier New" w:hAnsi="Courier New" w:cs="Courier New"/>
-        </w:rPr>
-        <w:t>Dec  4</w:t>
-      </w:r>
-      <w:proofErr w:type="gramEnd"/>
-      <w:r>
-        <w:rPr>
-          <w:rFonts w:ascii="Courier New" w:hAnsi="Courier New" w:cs="Courier New"/>
-        </w:rPr>
-        <w:t xml:space="preserve">  2019 </w:t>
+        <w:t xml:space="preserve"> 19985 Dec  4  2019 </w:t>
       </w:r>
       <w:proofErr w:type="spellStart"/>
       <w:r>
@@ -26840,7 +26517,6 @@
         <w:t xml:space="preserve">-r--r-- 1 root </w:t>
       </w:r>
       <w:proofErr w:type="spellStart"/>
-      <w:proofErr w:type="gramStart"/>
       <w:r>
         <w:rPr>
           <w:rFonts w:ascii="Courier New" w:hAnsi="Courier New" w:cs="Courier New"/>
@@ -26852,14 +26528,7 @@
         <w:rPr>
           <w:rFonts w:ascii="Courier New" w:hAnsi="Courier New" w:cs="Courier New"/>
         </w:rPr>
-        <w:t xml:space="preserve">  1016</w:t>
-      </w:r>
-      <w:proofErr w:type="gramEnd"/>
-      <w:r>
-        <w:rPr>
-          <w:rFonts w:ascii="Courier New" w:hAnsi="Courier New" w:cs="Courier New"/>
-        </w:rPr>
-        <w:t xml:space="preserve"> Dec  4  2019 hosts</w:t>
+        <w:t xml:space="preserve">  1016 Dec  4  2019 hosts</w:t>
       </w:r>
     </w:p>
     <w:p>
@@ -26898,7 +26567,6 @@
         <w:t xml:space="preserve">-x 2 root </w:t>
       </w:r>
       <w:proofErr w:type="spellStart"/>
-      <w:proofErr w:type="gramStart"/>
       <w:r>
         <w:rPr>
           <w:rFonts w:ascii="Courier New" w:hAnsi="Courier New" w:cs="Courier New"/>
@@ -26910,14 +26578,7 @@
         <w:rPr>
           <w:rFonts w:ascii="Courier New" w:hAnsi="Courier New" w:cs="Courier New"/>
         </w:rPr>
-        <w:t xml:space="preserve">  4096</w:t>
-      </w:r>
-      <w:proofErr w:type="gramEnd"/>
-      <w:r>
-        <w:rPr>
-          <w:rFonts w:ascii="Courier New" w:hAnsi="Courier New" w:cs="Courier New"/>
-        </w:rPr>
-        <w:t xml:space="preserve"> Dec  4  2019 roles</w:t>
+        <w:t xml:space="preserve">  4096 Dec  4  2019 roles</w:t>
       </w:r>
     </w:p>
     <w:p>
@@ -29036,16 +28697,8 @@
         <w:rPr>
           <w:rFonts w:ascii="Courier New" w:hAnsi="Courier New" w:cs="Courier New"/>
         </w:rPr>
-        <w:t xml:space="preserve">‘Network security </w:t>
-      </w:r>
-      <w:proofErr w:type="gramStart"/>
-      <w:r>
-        <w:rPr>
-          <w:rFonts w:ascii="Courier New" w:hAnsi="Courier New" w:cs="Courier New"/>
-        </w:rPr>
-        <w:t>groups’</w:t>
-      </w:r>
-      <w:proofErr w:type="gramEnd"/>
+        <w:t>‘Network security groups’</w:t>
+      </w:r>
       <w:r>
         <w:rPr>
           <w:rFonts w:ascii="Courier New" w:hAnsi="Courier New" w:cs="Courier New"/>
@@ -36117,21 +35770,7 @@
         <w:rPr>
           <w:rFonts w:ascii="Courier New" w:hAnsi="Courier New" w:cs="Courier New"/>
         </w:rPr>
-        <w:t>root@c0528cb8732</w:t>
-      </w:r>
-      <w:proofErr w:type="gramStart"/>
-      <w:r>
-        <w:rPr>
-          <w:rFonts w:ascii="Courier New" w:hAnsi="Courier New" w:cs="Courier New"/>
-        </w:rPr>
-        <w:t>c:~</w:t>
-      </w:r>
-      <w:proofErr w:type="gramEnd"/>
-      <w:r>
-        <w:rPr>
-          <w:rFonts w:ascii="Courier New" w:hAnsi="Courier New" w:cs="Courier New"/>
-        </w:rPr>
-        <w:t xml:space="preserve"># </w:t>
+        <w:t xml:space="preserve">root@c0528cb8732c:~# </w:t>
       </w:r>
       <w:proofErr w:type="spellStart"/>
       <w:r>
@@ -37433,21 +37072,7 @@
         <w:rPr>
           <w:rFonts w:ascii="Courier New" w:hAnsi="Courier New" w:cs="Courier New"/>
         </w:rPr>
-        <w:t>root@c0528cb8732</w:t>
-      </w:r>
-      <w:proofErr w:type="gramStart"/>
-      <w:r>
-        <w:rPr>
-          <w:rFonts w:ascii="Courier New" w:hAnsi="Courier New" w:cs="Courier New"/>
-        </w:rPr>
-        <w:t>c:~</w:t>
-      </w:r>
-      <w:proofErr w:type="gramEnd"/>
-      <w:r>
-        <w:rPr>
-          <w:rFonts w:ascii="Courier New" w:hAnsi="Courier New" w:cs="Courier New"/>
-        </w:rPr>
-        <w:t xml:space="preserve"># </w:t>
+        <w:t xml:space="preserve">root@c0528cb8732c:~# </w:t>
       </w:r>
       <w:proofErr w:type="spellStart"/>
       <w:r>
@@ -44188,7 +43813,7 @@
 </file>
 
 <file path=word/endnotes.xml><?xml version="1.0" encoding="utf-8"?>
-<w:endnotes xmlns:wpc="http://schemas.microsoft.com/office/word/2010/wordprocessingCanvas" xmlns:cx="http://schemas.microsoft.com/office/drawing/2014/chartex" xmlns:cx1="http://schemas.microsoft.com/office/drawing/2015/9/8/chartex" xmlns:cx2="http://schemas.microsoft.com/office/drawing/2015/10/21/chartex" xmlns:cx3="http://schemas.microsoft.com/office/drawing/2016/5/9/chartex" xmlns:cx4="http://schemas.microsoft.com/office/drawing/2016/5/10/chartex" xmlns:cx5="http://schemas.microsoft.com/office/drawing/2016/5/11/chartex" xmlns:cx6="http://schemas.microsoft.com/office/drawing/2016/5/12/chartex" xmlns:cx7="http://schemas.microsoft.com/office/drawing/2016/5/13/chartex" xmlns:cx8="http://schemas.microsoft.com/office/drawing/2016/5/14/chartex" xmlns:mc="http://schemas.openxmlformats.org/markup-compatibility/2006" xmlns:aink="http://schemas.microsoft.com/office/drawing/2016/ink" xmlns:am3d="http://schemas.microsoft.com/office/drawing/2017/model3d" xmlns:o="urn:schemas-microsoft-com:office:office" xmlns:r="http://schemas.openxmlformats.org/officeDocument/2006/relationships" xmlns:m="http://schemas.openxmlformats.org/officeDocument/2006/math" xmlns:v="urn:schemas-microsoft-com:vml" xmlns:wp14="http://schemas.microsoft.com/office/word/2010/wordprocessingDrawing" xmlns:wp="http://schemas.openxmlformats.org/drawingml/2006/wordprocessingDrawing" xmlns:w10="urn:schemas-microsoft-com:office:word" xmlns:w="http://schemas.openxmlformats.org/wordprocessingml/2006/main" xmlns:w14="http://schemas.microsoft.com/office/word/2010/wordml" xmlns:w15="http://schemas.microsoft.com/office/word/2012/wordml" xmlns:w16cex="http://schemas.microsoft.com/office/word/2018/wordml/cex" xmlns:w16cid="http://schemas.microsoft.com/office/word/2016/wordml/cid" xmlns:w16="http://schemas.microsoft.com/office/word/2018/wordml" xmlns:w16se="http://schemas.microsoft.com/office/word/2015/wordml/symex" xmlns:wpg="http://schemas.microsoft.com/office/word/2010/wordprocessingGroup" xmlns:wpi="http://schemas.microsoft.com/office/word/2010/wordprocessingInk" xmlns:wne="http://schemas.microsoft.com/office/word/2006/wordml" xmlns:wps="http://schemas.microsoft.com/office/word/2010/wordprocessingShape" mc:Ignorable="w14 w15 w16se w16cid w16 w16cex wp14">
+<w:endnotes xmlns:wpc="http://schemas.microsoft.com/office/word/2010/wordprocessingCanvas" xmlns:cx="http://schemas.microsoft.com/office/drawing/2014/chartex" xmlns:cx1="http://schemas.microsoft.com/office/drawing/2015/9/8/chartex" xmlns:cx2="http://schemas.microsoft.com/office/drawing/2015/10/21/chartex" xmlns:cx3="http://schemas.microsoft.com/office/drawing/2016/5/9/chartex" xmlns:cx4="http://schemas.microsoft.com/office/drawing/2016/5/10/chartex" xmlns:cx5="http://schemas.microsoft.com/office/drawing/2016/5/11/chartex" xmlns:cx6="http://schemas.microsoft.com/office/drawing/2016/5/12/chartex" xmlns:cx7="http://schemas.microsoft.com/office/drawing/2016/5/13/chartex" xmlns:cx8="http://schemas.microsoft.com/office/drawing/2016/5/14/chartex" xmlns:mc="http://schemas.openxmlformats.org/markup-compatibility/2006" xmlns:aink="http://schemas.microsoft.com/office/drawing/2016/ink" xmlns:am3d="http://schemas.microsoft.com/office/drawing/2017/model3d" xmlns:o="urn:schemas-microsoft-com:office:office" xmlns:r="http://schemas.openxmlformats.org/officeDocument/2006/relationships" xmlns:m="http://schemas.openxmlformats.org/officeDocument/2006/math" xmlns:v="urn:schemas-microsoft-com:vml" xmlns:wp14="http://schemas.microsoft.com/office/word/2010/wordprocessingDrawing" xmlns:wp="http://schemas.openxmlformats.org/drawingml/2006/wordprocessingDrawing" xmlns:w10="urn:schemas-microsoft-com:office:word" xmlns:w="http://schemas.openxmlformats.org/wordprocessingml/2006/main" xmlns:w14="http://schemas.microsoft.com/office/word/2010/wordml" xmlns:w15="http://schemas.microsoft.com/office/word/2012/wordml" xmlns:w16cex="http://schemas.microsoft.com/office/word/2018/wordml/cex" xmlns:w16cid="http://schemas.microsoft.com/office/word/2016/wordml/cid" xmlns:w16="http://schemas.microsoft.com/office/word/2018/wordml" xmlns:w16sdtdh="http://schemas.microsoft.com/office/word/2020/wordml/sdtdatahash" xmlns:w16se="http://schemas.microsoft.com/office/word/2015/wordml/symex" xmlns:wpg="http://schemas.microsoft.com/office/word/2010/wordprocessingGroup" xmlns:wpi="http://schemas.microsoft.com/office/word/2010/wordprocessingInk" xmlns:wne="http://schemas.microsoft.com/office/word/2006/wordml" xmlns:wps="http://schemas.microsoft.com/office/word/2010/wordprocessingShape" mc:Ignorable="w14 w15 w16se w16cid w16 w16cex w16sdtdh wp14">
   <w:endnote w:type="separator" w:id="-1">
     <w:p>
       <w:r>
@@ -44207,7 +43832,7 @@
 </file>
 
 <file path=word/footer1.xml><?xml version="1.0" encoding="utf-8"?>
-<w:ftr xmlns:wpc="http://schemas.microsoft.com/office/word/2010/wordprocessingCanvas" xmlns:cx="http://schemas.microsoft.com/office/drawing/2014/chartex" xmlns:cx1="http://schemas.microsoft.com/office/drawing/2015/9/8/chartex" xmlns:cx2="http://schemas.microsoft.com/office/drawing/2015/10/21/chartex" xmlns:cx3="http://schemas.microsoft.com/office/drawing/2016/5/9/chartex" xmlns:cx4="http://schemas.microsoft.com/office/drawing/2016/5/10/chartex" xmlns:cx5="http://schemas.microsoft.com/office/drawing/2016/5/11/chartex" xmlns:cx6="http://schemas.microsoft.com/office/drawing/2016/5/12/chartex" xmlns:cx7="http://schemas.microsoft.com/office/drawing/2016/5/13/chartex" xmlns:cx8="http://schemas.microsoft.com/office/drawing/2016/5/14/chartex" xmlns:mc="http://schemas.openxmlformats.org/markup-compatibility/2006" xmlns:aink="http://schemas.microsoft.com/office/drawing/2016/ink" xmlns:am3d="http://schemas.microsoft.com/office/drawing/2017/model3d" xmlns:o="urn:schemas-microsoft-com:office:office" xmlns:r="http://schemas.openxmlformats.org/officeDocument/2006/relationships" xmlns:m="http://schemas.openxmlformats.org/officeDocument/2006/math" xmlns:v="urn:schemas-microsoft-com:vml" xmlns:wp14="http://schemas.microsoft.com/office/word/2010/wordprocessingDrawing" xmlns:wp="http://schemas.openxmlformats.org/drawingml/2006/wordprocessingDrawing" xmlns:w10="urn:schemas-microsoft-com:office:word" xmlns:w="http://schemas.openxmlformats.org/wordprocessingml/2006/main" xmlns:w14="http://schemas.microsoft.com/office/word/2010/wordml" xmlns:w15="http://schemas.microsoft.com/office/word/2012/wordml" xmlns:w16cex="http://schemas.microsoft.com/office/word/2018/wordml/cex" xmlns:w16cid="http://schemas.microsoft.com/office/word/2016/wordml/cid" xmlns:w16="http://schemas.microsoft.com/office/word/2018/wordml" xmlns:w16se="http://schemas.microsoft.com/office/word/2015/wordml/symex" xmlns:wpg="http://schemas.microsoft.com/office/word/2010/wordprocessingGroup" xmlns:wpi="http://schemas.microsoft.com/office/word/2010/wordprocessingInk" xmlns:wne="http://schemas.microsoft.com/office/word/2006/wordml" xmlns:wps="http://schemas.microsoft.com/office/word/2010/wordprocessingShape" mc:Ignorable="w14 w15 w16se w16cid w16 w16cex wp14">
+<w:ftr xmlns:wpc="http://schemas.microsoft.com/office/word/2010/wordprocessingCanvas" xmlns:cx="http://schemas.microsoft.com/office/drawing/2014/chartex" xmlns:cx1="http://schemas.microsoft.com/office/drawing/2015/9/8/chartex" xmlns:cx2="http://schemas.microsoft.com/office/drawing/2015/10/21/chartex" xmlns:cx3="http://schemas.microsoft.com/office/drawing/2016/5/9/chartex" xmlns:cx4="http://schemas.microsoft.com/office/drawing/2016/5/10/chartex" xmlns:cx5="http://schemas.microsoft.com/office/drawing/2016/5/11/chartex" xmlns:cx6="http://schemas.microsoft.com/office/drawing/2016/5/12/chartex" xmlns:cx7="http://schemas.microsoft.com/office/drawing/2016/5/13/chartex" xmlns:cx8="http://schemas.microsoft.com/office/drawing/2016/5/14/chartex" xmlns:mc="http://schemas.openxmlformats.org/markup-compatibility/2006" xmlns:aink="http://schemas.microsoft.com/office/drawing/2016/ink" xmlns:am3d="http://schemas.microsoft.com/office/drawing/2017/model3d" xmlns:o="urn:schemas-microsoft-com:office:office" xmlns:r="http://schemas.openxmlformats.org/officeDocument/2006/relationships" xmlns:m="http://schemas.openxmlformats.org/officeDocument/2006/math" xmlns:v="urn:schemas-microsoft-com:vml" xmlns:wp14="http://schemas.microsoft.com/office/word/2010/wordprocessingDrawing" xmlns:wp="http://schemas.openxmlformats.org/drawingml/2006/wordprocessingDrawing" xmlns:w10="urn:schemas-microsoft-com:office:word" xmlns:w="http://schemas.openxmlformats.org/wordprocessingml/2006/main" xmlns:w14="http://schemas.microsoft.com/office/word/2010/wordml" xmlns:w15="http://schemas.microsoft.com/office/word/2012/wordml" xmlns:w16cex="http://schemas.microsoft.com/office/word/2018/wordml/cex" xmlns:w16cid="http://schemas.microsoft.com/office/word/2016/wordml/cid" xmlns:w16="http://schemas.microsoft.com/office/word/2018/wordml" xmlns:w16sdtdh="http://schemas.microsoft.com/office/word/2020/wordml/sdtdatahash" xmlns:w16se="http://schemas.microsoft.com/office/word/2015/wordml/symex" xmlns:wpg="http://schemas.microsoft.com/office/word/2010/wordprocessingGroup" xmlns:wpi="http://schemas.microsoft.com/office/word/2010/wordprocessingInk" xmlns:wne="http://schemas.microsoft.com/office/word/2006/wordml" xmlns:wps="http://schemas.microsoft.com/office/word/2010/wordprocessingShape" mc:Ignorable="w14 w15 w16se w16cid w16 w16cex w16sdtdh wp14">
   <w:sdt>
     <w:sdtPr>
       <w:id w:val="-595248068"/>
@@ -44260,7 +43885,7 @@
 </file>
 
 <file path=word/footnotes.xml><?xml version="1.0" encoding="utf-8"?>
-<w:footnotes xmlns:wpc="http://schemas.microsoft.com/office/word/2010/wordprocessingCanvas" xmlns:cx="http://schemas.microsoft.com/office/drawing/2014/chartex" xmlns:cx1="http://schemas.microsoft.com/office/drawing/2015/9/8/chartex" xmlns:cx2="http://schemas.microsoft.com/office/drawing/2015/10/21/chartex" xmlns:cx3="http://schemas.microsoft.com/office/drawing/2016/5/9/chartex" xmlns:cx4="http://schemas.microsoft.com/office/drawing/2016/5/10/chartex" xmlns:cx5="http://schemas.microsoft.com/office/drawing/2016/5/11/chartex" xmlns:cx6="http://schemas.microsoft.com/office/drawing/2016/5/12/chartex" xmlns:cx7="http://schemas.microsoft.com/office/drawing/2016/5/13/chartex" xmlns:cx8="http://schemas.microsoft.com/office/drawing/2016/5/14/chartex" xmlns:mc="http://schemas.openxmlformats.org/markup-compatibility/2006" xmlns:aink="http://schemas.microsoft.com/office/drawing/2016/ink" xmlns:am3d="http://schemas.microsoft.com/office/drawing/2017/model3d" xmlns:o="urn:schemas-microsoft-com:office:office" xmlns:r="http://schemas.openxmlformats.org/officeDocument/2006/relationships" xmlns:m="http://schemas.openxmlformats.org/officeDocument/2006/math" xmlns:v="urn:schemas-microsoft-com:vml" xmlns:wp14="http://schemas.microsoft.com/office/word/2010/wordprocessingDrawing" xmlns:wp="http://schemas.openxmlformats.org/drawingml/2006/wordprocessingDrawing" xmlns:w10="urn:schemas-microsoft-com:office:word" xmlns:w="http://schemas.openxmlformats.org/wordprocessingml/2006/main" xmlns:w14="http://schemas.microsoft.com/office/word/2010/wordml" xmlns:w15="http://schemas.microsoft.com/office/word/2012/wordml" xmlns:w16cex="http://schemas.microsoft.com/office/word/2018/wordml/cex" xmlns:w16cid="http://schemas.microsoft.com/office/word/2016/wordml/cid" xmlns:w16="http://schemas.microsoft.com/office/word/2018/wordml" xmlns:w16se="http://schemas.microsoft.com/office/word/2015/wordml/symex" xmlns:wpg="http://schemas.microsoft.com/office/word/2010/wordprocessingGroup" xmlns:wpi="http://schemas.microsoft.com/office/word/2010/wordprocessingInk" xmlns:wne="http://schemas.microsoft.com/office/word/2006/wordml" xmlns:wps="http://schemas.microsoft.com/office/word/2010/wordprocessingShape" mc:Ignorable="w14 w15 w16se w16cid w16 w16cex wp14">
+<w:footnotes xmlns:wpc="http://schemas.microsoft.com/office/word/2010/wordprocessingCanvas" xmlns:cx="http://schemas.microsoft.com/office/drawing/2014/chartex" xmlns:cx1="http://schemas.microsoft.com/office/drawing/2015/9/8/chartex" xmlns:cx2="http://schemas.microsoft.com/office/drawing/2015/10/21/chartex" xmlns:cx3="http://schemas.microsoft.com/office/drawing/2016/5/9/chartex" xmlns:cx4="http://schemas.microsoft.com/office/drawing/2016/5/10/chartex" xmlns:cx5="http://schemas.microsoft.com/office/drawing/2016/5/11/chartex" xmlns:cx6="http://schemas.microsoft.com/office/drawing/2016/5/12/chartex" xmlns:cx7="http://schemas.microsoft.com/office/drawing/2016/5/13/chartex" xmlns:cx8="http://schemas.microsoft.com/office/drawing/2016/5/14/chartex" xmlns:mc="http://schemas.openxmlformats.org/markup-compatibility/2006" xmlns:aink="http://schemas.microsoft.com/office/drawing/2016/ink" xmlns:am3d="http://schemas.microsoft.com/office/drawing/2017/model3d" xmlns:o="urn:schemas-microsoft-com:office:office" xmlns:r="http://schemas.openxmlformats.org/officeDocument/2006/relationships" xmlns:m="http://schemas.openxmlformats.org/officeDocument/2006/math" xmlns:v="urn:schemas-microsoft-com:vml" xmlns:wp14="http://schemas.microsoft.com/office/word/2010/wordprocessingDrawing" xmlns:wp="http://schemas.openxmlformats.org/drawingml/2006/wordprocessingDrawing" xmlns:w10="urn:schemas-microsoft-com:office:word" xmlns:w="http://schemas.openxmlformats.org/wordprocessingml/2006/main" xmlns:w14="http://schemas.microsoft.com/office/word/2010/wordml" xmlns:w15="http://schemas.microsoft.com/office/word/2012/wordml" xmlns:w16cex="http://schemas.microsoft.com/office/word/2018/wordml/cex" xmlns:w16cid="http://schemas.microsoft.com/office/word/2016/wordml/cid" xmlns:w16="http://schemas.microsoft.com/office/word/2018/wordml" xmlns:w16sdtdh="http://schemas.microsoft.com/office/word/2020/wordml/sdtdatahash" xmlns:w16se="http://schemas.microsoft.com/office/word/2015/wordml/symex" xmlns:wpg="http://schemas.microsoft.com/office/word/2010/wordprocessingGroup" xmlns:wpi="http://schemas.microsoft.com/office/word/2010/wordprocessingInk" xmlns:wne="http://schemas.microsoft.com/office/word/2006/wordml" xmlns:wps="http://schemas.microsoft.com/office/word/2010/wordprocessingShape" mc:Ignorable="w14 w15 w16se w16cid w16 w16cex w16sdtdh wp14">
   <w:footnote w:type="separator" w:id="-1">
     <w:p>
       <w:r>
@@ -44279,7 +43904,7 @@
 </file>
 
 <file path=word/header1.xml><?xml version="1.0" encoding="utf-8"?>
-<w:hdr xmlns:wpc="http://schemas.microsoft.com/office/word/2010/wordprocessingCanvas" xmlns:cx="http://schemas.microsoft.com/office/drawing/2014/chartex" xmlns:cx1="http://schemas.microsoft.com/office/drawing/2015/9/8/chartex" xmlns:cx2="http://schemas.microsoft.com/office/drawing/2015/10/21/chartex" xmlns:cx3="http://schemas.microsoft.com/office/drawing/2016/5/9/chartex" xmlns:cx4="http://schemas.microsoft.com/office/drawing/2016/5/10/chartex" xmlns:cx5="http://schemas.microsoft.com/office/drawing/2016/5/11/chartex" xmlns:cx6="http://schemas.microsoft.com/office/drawing/2016/5/12/chartex" xmlns:cx7="http://schemas.microsoft.com/office/drawing/2016/5/13/chartex" xmlns:cx8="http://schemas.microsoft.com/office/drawing/2016/5/14/chartex" xmlns:mc="http://schemas.openxmlformats.org/markup-compatibility/2006" xmlns:aink="http://schemas.microsoft.com/office/drawing/2016/ink" xmlns:am3d="http://schemas.microsoft.com/office/drawing/2017/model3d" xmlns:o="urn:schemas-microsoft-com:office:office" xmlns:r="http://schemas.openxmlformats.org/officeDocument/2006/relationships" xmlns:m="http://schemas.openxmlformats.org/officeDocument/2006/math" xmlns:v="urn:schemas-microsoft-com:vml" xmlns:wp14="http://schemas.microsoft.com/office/word/2010/wordprocessingDrawing" xmlns:wp="http://schemas.openxmlformats.org/drawingml/2006/wordprocessingDrawing" xmlns:w10="urn:schemas-microsoft-com:office:word" xmlns:w="http://schemas.openxmlformats.org/wordprocessingml/2006/main" xmlns:w14="http://schemas.microsoft.com/office/word/2010/wordml" xmlns:w15="http://schemas.microsoft.com/office/word/2012/wordml" xmlns:w16cex="http://schemas.microsoft.com/office/word/2018/wordml/cex" xmlns:w16cid="http://schemas.microsoft.com/office/word/2016/wordml/cid" xmlns:w16="http://schemas.microsoft.com/office/word/2018/wordml" xmlns:w16se="http://schemas.microsoft.com/office/word/2015/wordml/symex" xmlns:wpg="http://schemas.microsoft.com/office/word/2010/wordprocessingGroup" xmlns:wpi="http://schemas.microsoft.com/office/word/2010/wordprocessingInk" xmlns:wne="http://schemas.microsoft.com/office/word/2006/wordml" xmlns:wps="http://schemas.microsoft.com/office/word/2010/wordprocessingShape" mc:Ignorable="w14 w15 w16se w16cid w16 w16cex wp14">
+<w:hdr xmlns:wpc="http://schemas.microsoft.com/office/word/2010/wordprocessingCanvas" xmlns:cx="http://schemas.microsoft.com/office/drawing/2014/chartex" xmlns:cx1="http://schemas.microsoft.com/office/drawing/2015/9/8/chartex" xmlns:cx2="http://schemas.microsoft.com/office/drawing/2015/10/21/chartex" xmlns:cx3="http://schemas.microsoft.com/office/drawing/2016/5/9/chartex" xmlns:cx4="http://schemas.microsoft.com/office/drawing/2016/5/10/chartex" xmlns:cx5="http://schemas.microsoft.com/office/drawing/2016/5/11/chartex" xmlns:cx6="http://schemas.microsoft.com/office/drawing/2016/5/12/chartex" xmlns:cx7="http://schemas.microsoft.com/office/drawing/2016/5/13/chartex" xmlns:cx8="http://schemas.microsoft.com/office/drawing/2016/5/14/chartex" xmlns:mc="http://schemas.openxmlformats.org/markup-compatibility/2006" xmlns:aink="http://schemas.microsoft.com/office/drawing/2016/ink" xmlns:am3d="http://schemas.microsoft.com/office/drawing/2017/model3d" xmlns:o="urn:schemas-microsoft-com:office:office" xmlns:r="http://schemas.openxmlformats.org/officeDocument/2006/relationships" xmlns:m="http://schemas.openxmlformats.org/officeDocument/2006/math" xmlns:v="urn:schemas-microsoft-com:vml" xmlns:wp14="http://schemas.microsoft.com/office/word/2010/wordprocessingDrawing" xmlns:wp="http://schemas.openxmlformats.org/drawingml/2006/wordprocessingDrawing" xmlns:w10="urn:schemas-microsoft-com:office:word" xmlns:w="http://schemas.openxmlformats.org/wordprocessingml/2006/main" xmlns:w14="http://schemas.microsoft.com/office/word/2010/wordml" xmlns:w15="http://schemas.microsoft.com/office/word/2012/wordml" xmlns:w16cex="http://schemas.microsoft.com/office/word/2018/wordml/cex" xmlns:w16cid="http://schemas.microsoft.com/office/word/2016/wordml/cid" xmlns:w16="http://schemas.microsoft.com/office/word/2018/wordml" xmlns:w16sdtdh="http://schemas.microsoft.com/office/word/2020/wordml/sdtdatahash" xmlns:w16se="http://schemas.microsoft.com/office/word/2015/wordml/symex" xmlns:wpg="http://schemas.microsoft.com/office/word/2010/wordprocessingGroup" xmlns:wpi="http://schemas.microsoft.com/office/word/2010/wordprocessingInk" xmlns:wne="http://schemas.microsoft.com/office/word/2006/wordml" xmlns:wps="http://schemas.microsoft.com/office/word/2010/wordprocessingShape" mc:Ignorable="w14 w15 w16se w16cid w16 w16cex w16sdtdh wp14">
   <w:p>
     <w:pPr>
       <w:pStyle w:val="Header"/>
@@ -44314,7 +43939,7 @@
 </file>
 
 <file path=word/numbering.xml><?xml version="1.0" encoding="utf-8"?>
-<w:numbering xmlns:wpc="http://schemas.microsoft.com/office/word/2010/wordprocessingCanvas" xmlns:cx="http://schemas.microsoft.com/office/drawing/2014/chartex" xmlns:cx1="http://schemas.microsoft.com/office/drawing/2015/9/8/chartex" xmlns:cx2="http://schemas.microsoft.com/office/drawing/2015/10/21/chartex" xmlns:cx3="http://schemas.microsoft.com/office/drawing/2016/5/9/chartex" xmlns:cx4="http://schemas.microsoft.com/office/drawing/2016/5/10/chartex" xmlns:cx5="http://schemas.microsoft.com/office/drawing/2016/5/11/chartex" xmlns:cx6="http://schemas.microsoft.com/office/drawing/2016/5/12/chartex" xmlns:cx7="http://schemas.microsoft.com/office/drawing/2016/5/13/chartex" xmlns:cx8="http://schemas.microsoft.com/office/drawing/2016/5/14/chartex" xmlns:mc="http://schemas.openxmlformats.org/markup-compatibility/2006" xmlns:aink="http://schemas.microsoft.com/office/drawing/2016/ink" xmlns:am3d="http://schemas.microsoft.com/office/drawing/2017/model3d" xmlns:o="urn:schemas-microsoft-com:office:office" xmlns:r="http://schemas.openxmlformats.org/officeDocument/2006/relationships" xmlns:m="http://schemas.openxmlformats.org/officeDocument/2006/math" xmlns:v="urn:schemas-microsoft-com:vml" xmlns:wp14="http://schemas.microsoft.com/office/word/2010/wordprocessingDrawing" xmlns:wp="http://schemas.openxmlformats.org/drawingml/2006/wordprocessingDrawing" xmlns:w10="urn:schemas-microsoft-com:office:word" xmlns:w="http://schemas.openxmlformats.org/wordprocessingml/2006/main" xmlns:w14="http://schemas.microsoft.com/office/word/2010/wordml" xmlns:w15="http://schemas.microsoft.com/office/word/2012/wordml" xmlns:w16cex="http://schemas.microsoft.com/office/word/2018/wordml/cex" xmlns:w16cid="http://schemas.microsoft.com/office/word/2016/wordml/cid" xmlns:w16="http://schemas.microsoft.com/office/word/2018/wordml" xmlns:w16se="http://schemas.microsoft.com/office/word/2015/wordml/symex" xmlns:wpg="http://schemas.microsoft.com/office/word/2010/wordprocessingGroup" xmlns:wpi="http://schemas.microsoft.com/office/word/2010/wordprocessingInk" xmlns:wne="http://schemas.microsoft.com/office/word/2006/wordml" xmlns:wps="http://schemas.microsoft.com/office/word/2010/wordprocessingShape" mc:Ignorable="w14 w15 w16se w16cid w16 w16cex wp14">
+<w:numbering xmlns:wpc="http://schemas.microsoft.com/office/word/2010/wordprocessingCanvas" xmlns:cx="http://schemas.microsoft.com/office/drawing/2014/chartex" xmlns:cx1="http://schemas.microsoft.com/office/drawing/2015/9/8/chartex" xmlns:cx2="http://schemas.microsoft.com/office/drawing/2015/10/21/chartex" xmlns:cx3="http://schemas.microsoft.com/office/drawing/2016/5/9/chartex" xmlns:cx4="http://schemas.microsoft.com/office/drawing/2016/5/10/chartex" xmlns:cx5="http://schemas.microsoft.com/office/drawing/2016/5/11/chartex" xmlns:cx6="http://schemas.microsoft.com/office/drawing/2016/5/12/chartex" xmlns:cx7="http://schemas.microsoft.com/office/drawing/2016/5/13/chartex" xmlns:cx8="http://schemas.microsoft.com/office/drawing/2016/5/14/chartex" xmlns:mc="http://schemas.openxmlformats.org/markup-compatibility/2006" xmlns:aink="http://schemas.microsoft.com/office/drawing/2016/ink" xmlns:am3d="http://schemas.microsoft.com/office/drawing/2017/model3d" xmlns:o="urn:schemas-microsoft-com:office:office" xmlns:r="http://schemas.openxmlformats.org/officeDocument/2006/relationships" xmlns:m="http://schemas.openxmlformats.org/officeDocument/2006/math" xmlns:v="urn:schemas-microsoft-com:vml" xmlns:wp14="http://schemas.microsoft.com/office/word/2010/wordprocessingDrawing" xmlns:wp="http://schemas.openxmlformats.org/drawingml/2006/wordprocessingDrawing" xmlns:w10="urn:schemas-microsoft-com:office:word" xmlns:w="http://schemas.openxmlformats.org/wordprocessingml/2006/main" xmlns:w14="http://schemas.microsoft.com/office/word/2010/wordml" xmlns:w15="http://schemas.microsoft.com/office/word/2012/wordml" xmlns:w16cex="http://schemas.microsoft.com/office/word/2018/wordml/cex" xmlns:w16cid="http://schemas.microsoft.com/office/word/2016/wordml/cid" xmlns:w16="http://schemas.microsoft.com/office/word/2018/wordml" xmlns:w16sdtdh="http://schemas.microsoft.com/office/word/2020/wordml/sdtdatahash" xmlns:w16se="http://schemas.microsoft.com/office/word/2015/wordml/symex" xmlns:wpg="http://schemas.microsoft.com/office/word/2010/wordprocessingGroup" xmlns:wpi="http://schemas.microsoft.com/office/word/2010/wordprocessingInk" xmlns:wne="http://schemas.microsoft.com/office/word/2006/wordml" xmlns:wps="http://schemas.microsoft.com/office/word/2010/wordprocessingShape" mc:Ignorable="w14 w15 w16se w16cid w16 w16cex w16sdtdh wp14">
   <w:abstractNum w:abstractNumId="0" w15:restartNumberingAfterBreak="0">
     <w:nsid w:val="0082268E"/>
     <w:multiLevelType w:val="hybridMultilevel"/>
@@ -46622,7 +46247,7 @@
 </file>
 
 <file path=word/styles.xml><?xml version="1.0" encoding="utf-8"?>
-<w:styles xmlns:mc="http://schemas.openxmlformats.org/markup-compatibility/2006" xmlns:r="http://schemas.openxmlformats.org/officeDocument/2006/relationships" xmlns:w="http://schemas.openxmlformats.org/wordprocessingml/2006/main" xmlns:w14="http://schemas.microsoft.com/office/word/2010/wordml" xmlns:w15="http://schemas.microsoft.com/office/word/2012/wordml" xmlns:w16cex="http://schemas.microsoft.com/office/word/2018/wordml/cex" xmlns:w16cid="http://schemas.microsoft.com/office/word/2016/wordml/cid" xmlns:w16="http://schemas.microsoft.com/office/word/2018/wordml" xmlns:w16se="http://schemas.microsoft.com/office/word/2015/wordml/symex" mc:Ignorable="w14 w15 w16se w16cid w16 w16cex">
+<w:styles xmlns:mc="http://schemas.openxmlformats.org/markup-compatibility/2006" xmlns:r="http://schemas.openxmlformats.org/officeDocument/2006/relationships" xmlns:w="http://schemas.openxmlformats.org/wordprocessingml/2006/main" xmlns:w14="http://schemas.microsoft.com/office/word/2010/wordml" xmlns:w15="http://schemas.microsoft.com/office/word/2012/wordml" xmlns:w16cex="http://schemas.microsoft.com/office/word/2018/wordml/cex" xmlns:w16cid="http://schemas.microsoft.com/office/word/2016/wordml/cid" xmlns:w16="http://schemas.microsoft.com/office/word/2018/wordml" xmlns:w16sdtdh="http://schemas.microsoft.com/office/word/2020/wordml/sdtdatahash" xmlns:w16se="http://schemas.microsoft.com/office/word/2015/wordml/symex" mc:Ignorable="w14 w15 w16se w16cid w16 w16cex w16sdtdh">
   <w:docDefaults>
     <w:rPrDefault>
       <w:rPr>

</xml_diff>

<commit_message>
Include section breakdown in Azure Virtual Network Configuration document
</commit_message>
<xml_diff>
--- a/Documents/Azure Virtual Network Configuration.docx
+++ b/Documents/Azure Virtual Network Configuration.docx
@@ -313,6 +313,75 @@
         </w:rPr>
         <w:t>This documentation is broken down into the following sections:</w:t>
       </w:r>
+    </w:p>
+    <w:p>
+      <w:pPr>
+        <w:rPr>
+          <w:rFonts w:ascii="Courier New" w:hAnsi="Courier New" w:cs="Courier New"/>
+        </w:rPr>
+      </w:pPr>
+    </w:p>
+    <w:p>
+      <w:pPr>
+        <w:pStyle w:val="ListParagraph"/>
+        <w:numPr>
+          <w:ilvl w:val="0"/>
+          <w:numId w:val="25"/>
+        </w:numPr>
+        <w:rPr>
+          <w:rFonts w:ascii="Courier New" w:hAnsi="Courier New" w:cs="Courier New"/>
+        </w:rPr>
+      </w:pPr>
+      <w:r>
+        <w:rPr>
+          <w:rFonts w:ascii="Courier New" w:hAnsi="Courier New" w:cs="Courier New"/>
+        </w:rPr>
+        <w:t>Azure Virtual Network Configuration</w:t>
+      </w:r>
+    </w:p>
+    <w:p>
+      <w:pPr>
+        <w:pStyle w:val="ListParagraph"/>
+        <w:numPr>
+          <w:ilvl w:val="0"/>
+          <w:numId w:val="25"/>
+        </w:numPr>
+        <w:rPr>
+          <w:rFonts w:ascii="Courier New" w:hAnsi="Courier New" w:cs="Courier New"/>
+        </w:rPr>
+      </w:pPr>
+      <w:r>
+        <w:rPr>
+          <w:rFonts w:ascii="Courier New" w:hAnsi="Courier New" w:cs="Courier New"/>
+        </w:rPr>
+        <w:t>ELK Stack Configuration</w:t>
+      </w:r>
+    </w:p>
+    <w:p>
+      <w:pPr>
+        <w:pStyle w:val="ListParagraph"/>
+        <w:numPr>
+          <w:ilvl w:val="0"/>
+          <w:numId w:val="25"/>
+        </w:numPr>
+        <w:rPr>
+          <w:rFonts w:ascii="Courier New" w:hAnsi="Courier New" w:cs="Courier New"/>
+        </w:rPr>
+      </w:pPr>
+      <w:r>
+        <w:rPr>
+          <w:rFonts w:ascii="Courier New" w:hAnsi="Courier New" w:cs="Courier New"/>
+        </w:rPr>
+        <w:t>Miscellaneous</w:t>
+      </w:r>
+    </w:p>
+    <w:p>
+      <w:pPr>
+        <w:pStyle w:val="ListParagraph"/>
+        <w:rPr>
+          <w:rFonts w:ascii="Courier New" w:hAnsi="Courier New" w:cs="Courier New"/>
+        </w:rPr>
+      </w:pPr>
     </w:p>
     <w:p>
       <w:pPr>
@@ -1005,6 +1074,164 @@
     <w:p>
       <w:pPr>
         <w:pStyle w:val="ListParagraph"/>
+        <w:ind w:left="1440"/>
+        <w:rPr>
+          <w:rFonts w:ascii="Courier New" w:hAnsi="Courier New" w:cs="Courier New"/>
+        </w:rPr>
+      </w:pPr>
+    </w:p>
+    <w:p>
+      <w:pPr>
+        <w:pStyle w:val="ListParagraph"/>
+        <w:ind w:left="1440"/>
+        <w:rPr>
+          <w:rFonts w:ascii="Courier New" w:hAnsi="Courier New" w:cs="Courier New"/>
+        </w:rPr>
+      </w:pPr>
+    </w:p>
+    <w:p>
+      <w:pPr>
+        <w:rPr>
+          <w:rFonts w:ascii="Courier New" w:hAnsi="Courier New" w:cs="Courier New"/>
+          <w:b/>
+          <w:bCs/>
+          <w:u w:val="single"/>
+        </w:rPr>
+      </w:pPr>
+      <w:r>
+        <w:rPr>
+          <w:rFonts w:ascii="Courier New" w:hAnsi="Courier New" w:cs="Courier New"/>
+          <w:b/>
+          <w:bCs/>
+          <w:u w:val="single"/>
+        </w:rPr>
+        <w:t>Introduction</w:t>
+      </w:r>
+      <w:r>
+        <w:rPr>
+          <w:rFonts w:ascii="Courier New" w:hAnsi="Courier New" w:cs="Courier New"/>
+          <w:b/>
+          <w:bCs/>
+          <w:u w:val="single"/>
+        </w:rPr>
+        <w:t xml:space="preserve"> (</w:t>
+      </w:r>
+      <w:proofErr w:type="spellStart"/>
+      <w:r>
+        <w:rPr>
+          <w:rFonts w:ascii="Courier New" w:hAnsi="Courier New" w:cs="Courier New"/>
+          <w:b/>
+          <w:bCs/>
+          <w:u w:val="single"/>
+        </w:rPr>
+        <w:t>con’t</w:t>
+      </w:r>
+      <w:proofErr w:type="spellEnd"/>
+      <w:r>
+        <w:rPr>
+          <w:rFonts w:ascii="Courier New" w:hAnsi="Courier New" w:cs="Courier New"/>
+          <w:b/>
+          <w:bCs/>
+          <w:u w:val="single"/>
+        </w:rPr>
+        <w:t>)</w:t>
+      </w:r>
+    </w:p>
+    <w:p>
+      <w:pPr>
+        <w:rPr>
+          <w:rFonts w:ascii="Courier New" w:hAnsi="Courier New" w:cs="Courier New"/>
+        </w:rPr>
+      </w:pPr>
+    </w:p>
+    <w:p>
+      <w:pPr>
+        <w:rPr>
+          <w:rFonts w:ascii="Courier New" w:hAnsi="Courier New" w:cs="Courier New"/>
+        </w:rPr>
+      </w:pPr>
+      <w:r>
+        <w:rPr>
+          <w:rFonts w:ascii="Courier New" w:hAnsi="Courier New" w:cs="Courier New"/>
+        </w:rPr>
+        <w:t>This documentation is broken down into the following sections:</w:t>
+      </w:r>
+      <w:r>
+        <w:rPr>
+          <w:rFonts w:ascii="Courier New" w:hAnsi="Courier New" w:cs="Courier New"/>
+        </w:rPr>
+        <w:t xml:space="preserve"> (</w:t>
+      </w:r>
+      <w:proofErr w:type="spellStart"/>
+      <w:r>
+        <w:rPr>
+          <w:rFonts w:ascii="Courier New" w:hAnsi="Courier New" w:cs="Courier New"/>
+        </w:rPr>
+        <w:t>con’t</w:t>
+      </w:r>
+      <w:proofErr w:type="spellEnd"/>
+      <w:r>
+        <w:rPr>
+          <w:rFonts w:ascii="Courier New" w:hAnsi="Courier New" w:cs="Courier New"/>
+        </w:rPr>
+        <w:t>)</w:t>
+      </w:r>
+    </w:p>
+    <w:p>
+      <w:pPr>
+        <w:rPr>
+          <w:rFonts w:ascii="Courier New" w:hAnsi="Courier New" w:cs="Courier New"/>
+        </w:rPr>
+      </w:pPr>
+    </w:p>
+    <w:p>
+      <w:pPr>
+        <w:rPr>
+          <w:rFonts w:ascii="Courier New" w:hAnsi="Courier New" w:cs="Courier New"/>
+          <w:b/>
+          <w:bCs/>
+        </w:rPr>
+      </w:pPr>
+      <w:bookmarkStart w:id="3" w:name="_Hlk67920805"/>
+      <w:r>
+        <w:rPr>
+          <w:rFonts w:ascii="Courier New" w:hAnsi="Courier New" w:cs="Courier New"/>
+          <w:b/>
+          <w:bCs/>
+        </w:rPr>
+        <w:t>Azure Virtual Network Configuration (</w:t>
+      </w:r>
+      <w:proofErr w:type="spellStart"/>
+      <w:r>
+        <w:rPr>
+          <w:rFonts w:ascii="Courier New" w:hAnsi="Courier New" w:cs="Courier New"/>
+          <w:b/>
+          <w:bCs/>
+        </w:rPr>
+        <w:t>con’t</w:t>
+      </w:r>
+      <w:proofErr w:type="spellEnd"/>
+      <w:r>
+        <w:rPr>
+          <w:rFonts w:ascii="Courier New" w:hAnsi="Courier New" w:cs="Courier New"/>
+          <w:b/>
+          <w:bCs/>
+        </w:rPr>
+        <w:t>)</w:t>
+      </w:r>
+    </w:p>
+    <w:p>
+      <w:pPr>
+        <w:pStyle w:val="ListParagraph"/>
+        <w:ind w:left="1440"/>
+        <w:rPr>
+          <w:rFonts w:ascii="Courier New" w:hAnsi="Courier New" w:cs="Courier New"/>
+        </w:rPr>
+      </w:pPr>
+    </w:p>
+    <w:p>
+      <w:pPr>
+        <w:pStyle w:val="ListParagraph"/>
         <w:numPr>
           <w:ilvl w:val="0"/>
           <w:numId w:val="22"/>
@@ -1076,159 +1303,6 @@
     </w:p>
     <w:p>
       <w:pPr>
-        <w:rPr>
-          <w:rFonts w:ascii="Courier New" w:hAnsi="Courier New" w:cs="Courier New"/>
-        </w:rPr>
-      </w:pPr>
-    </w:p>
-    <w:p>
-      <w:pPr>
-        <w:rPr>
-          <w:rFonts w:ascii="Courier New" w:hAnsi="Courier New" w:cs="Courier New"/>
-        </w:rPr>
-      </w:pPr>
-    </w:p>
-    <w:p>
-      <w:pPr>
-        <w:rPr>
-          <w:rFonts w:ascii="Courier New" w:hAnsi="Courier New" w:cs="Courier New"/>
-          <w:b/>
-          <w:bCs/>
-          <w:u w:val="single"/>
-        </w:rPr>
-      </w:pPr>
-      <w:r>
-        <w:rPr>
-          <w:rFonts w:ascii="Courier New" w:hAnsi="Courier New" w:cs="Courier New"/>
-          <w:b/>
-          <w:bCs/>
-          <w:u w:val="single"/>
-        </w:rPr>
-        <w:lastRenderedPageBreak/>
-        <w:t>Introduction</w:t>
-      </w:r>
-      <w:r>
-        <w:rPr>
-          <w:rFonts w:ascii="Courier New" w:hAnsi="Courier New" w:cs="Courier New"/>
-          <w:b/>
-          <w:bCs/>
-          <w:u w:val="single"/>
-        </w:rPr>
-        <w:t xml:space="preserve"> (</w:t>
-      </w:r>
-      <w:proofErr w:type="spellStart"/>
-      <w:r>
-        <w:rPr>
-          <w:rFonts w:ascii="Courier New" w:hAnsi="Courier New" w:cs="Courier New"/>
-          <w:b/>
-          <w:bCs/>
-          <w:u w:val="single"/>
-        </w:rPr>
-        <w:t>con’t</w:t>
-      </w:r>
-      <w:proofErr w:type="spellEnd"/>
-      <w:r>
-        <w:rPr>
-          <w:rFonts w:ascii="Courier New" w:hAnsi="Courier New" w:cs="Courier New"/>
-          <w:b/>
-          <w:bCs/>
-          <w:u w:val="single"/>
-        </w:rPr>
-        <w:t>)</w:t>
-      </w:r>
-    </w:p>
-    <w:p>
-      <w:pPr>
-        <w:rPr>
-          <w:rFonts w:ascii="Courier New" w:hAnsi="Courier New" w:cs="Courier New"/>
-        </w:rPr>
-      </w:pPr>
-    </w:p>
-    <w:p>
-      <w:pPr>
-        <w:rPr>
-          <w:rFonts w:ascii="Courier New" w:hAnsi="Courier New" w:cs="Courier New"/>
-        </w:rPr>
-      </w:pPr>
-      <w:r>
-        <w:rPr>
-          <w:rFonts w:ascii="Courier New" w:hAnsi="Courier New" w:cs="Courier New"/>
-        </w:rPr>
-        <w:t>This documentation is broken down into the following sections:</w:t>
-      </w:r>
-      <w:r>
-        <w:rPr>
-          <w:rFonts w:ascii="Courier New" w:hAnsi="Courier New" w:cs="Courier New"/>
-        </w:rPr>
-        <w:t xml:space="preserve"> (</w:t>
-      </w:r>
-      <w:proofErr w:type="spellStart"/>
-      <w:r>
-        <w:rPr>
-          <w:rFonts w:ascii="Courier New" w:hAnsi="Courier New" w:cs="Courier New"/>
-        </w:rPr>
-        <w:t>con’t</w:t>
-      </w:r>
-      <w:proofErr w:type="spellEnd"/>
-      <w:r>
-        <w:rPr>
-          <w:rFonts w:ascii="Courier New" w:hAnsi="Courier New" w:cs="Courier New"/>
-        </w:rPr>
-        <w:t>)</w:t>
-      </w:r>
-    </w:p>
-    <w:p>
-      <w:pPr>
-        <w:rPr>
-          <w:rFonts w:ascii="Courier New" w:hAnsi="Courier New" w:cs="Courier New"/>
-        </w:rPr>
-      </w:pPr>
-    </w:p>
-    <w:p>
-      <w:pPr>
-        <w:rPr>
-          <w:rFonts w:ascii="Courier New" w:hAnsi="Courier New" w:cs="Courier New"/>
-          <w:b/>
-          <w:bCs/>
-        </w:rPr>
-      </w:pPr>
-      <w:bookmarkStart w:id="3" w:name="_Hlk67920805"/>
-      <w:r>
-        <w:rPr>
-          <w:rFonts w:ascii="Courier New" w:hAnsi="Courier New" w:cs="Courier New"/>
-          <w:b/>
-          <w:bCs/>
-        </w:rPr>
-        <w:t>Azure Virtual Network Configuration (</w:t>
-      </w:r>
-      <w:proofErr w:type="spellStart"/>
-      <w:r>
-        <w:rPr>
-          <w:rFonts w:ascii="Courier New" w:hAnsi="Courier New" w:cs="Courier New"/>
-          <w:b/>
-          <w:bCs/>
-        </w:rPr>
-        <w:t>con’t</w:t>
-      </w:r>
-      <w:proofErr w:type="spellEnd"/>
-      <w:r>
-        <w:rPr>
-          <w:rFonts w:ascii="Courier New" w:hAnsi="Courier New" w:cs="Courier New"/>
-          <w:b/>
-          <w:bCs/>
-        </w:rPr>
-        <w:t>)</w:t>
-      </w:r>
-    </w:p>
-    <w:p>
-      <w:pPr>
-        <w:rPr>
-          <w:rFonts w:ascii="Courier New" w:hAnsi="Courier New" w:cs="Courier New"/>
-        </w:rPr>
-      </w:pPr>
-    </w:p>
-    <w:p>
-      <w:pPr>
         <w:pStyle w:val="ListParagraph"/>
         <w:numPr>
           <w:ilvl w:val="0"/>
@@ -2091,6 +2165,163 @@
     </w:p>
     <w:p>
       <w:pPr>
+        <w:rPr>
+          <w:rFonts w:ascii="Courier New" w:hAnsi="Courier New" w:cs="Courier New"/>
+        </w:rPr>
+      </w:pPr>
+    </w:p>
+    <w:p>
+      <w:pPr>
+        <w:rPr>
+          <w:rFonts w:ascii="Courier New" w:hAnsi="Courier New" w:cs="Courier New"/>
+        </w:rPr>
+      </w:pPr>
+    </w:p>
+    <w:p>
+      <w:pPr>
+        <w:rPr>
+          <w:rFonts w:ascii="Courier New" w:hAnsi="Courier New" w:cs="Courier New"/>
+        </w:rPr>
+      </w:pPr>
+    </w:p>
+    <w:p>
+      <w:pPr>
+        <w:rPr>
+          <w:rFonts w:ascii="Courier New" w:hAnsi="Courier New" w:cs="Courier New"/>
+          <w:b/>
+          <w:bCs/>
+          <w:u w:val="single"/>
+        </w:rPr>
+      </w:pPr>
+      <w:r>
+        <w:rPr>
+          <w:rFonts w:ascii="Courier New" w:hAnsi="Courier New" w:cs="Courier New"/>
+          <w:b/>
+          <w:bCs/>
+          <w:u w:val="single"/>
+        </w:rPr>
+        <w:lastRenderedPageBreak/>
+        <w:t>Introduction</w:t>
+      </w:r>
+      <w:r>
+        <w:rPr>
+          <w:rFonts w:ascii="Courier New" w:hAnsi="Courier New" w:cs="Courier New"/>
+          <w:b/>
+          <w:bCs/>
+          <w:u w:val="single"/>
+        </w:rPr>
+        <w:t xml:space="preserve"> (</w:t>
+      </w:r>
+      <w:proofErr w:type="spellStart"/>
+      <w:r>
+        <w:rPr>
+          <w:rFonts w:ascii="Courier New" w:hAnsi="Courier New" w:cs="Courier New"/>
+          <w:b/>
+          <w:bCs/>
+          <w:u w:val="single"/>
+        </w:rPr>
+        <w:t>con’t</w:t>
+      </w:r>
+      <w:proofErr w:type="spellEnd"/>
+      <w:r>
+        <w:rPr>
+          <w:rFonts w:ascii="Courier New" w:hAnsi="Courier New" w:cs="Courier New"/>
+          <w:b/>
+          <w:bCs/>
+          <w:u w:val="single"/>
+        </w:rPr>
+        <w:t>)</w:t>
+      </w:r>
+    </w:p>
+    <w:p>
+      <w:pPr>
+        <w:rPr>
+          <w:rFonts w:ascii="Courier New" w:hAnsi="Courier New" w:cs="Courier New"/>
+        </w:rPr>
+      </w:pPr>
+    </w:p>
+    <w:p>
+      <w:pPr>
+        <w:rPr>
+          <w:rFonts w:ascii="Courier New" w:hAnsi="Courier New" w:cs="Courier New"/>
+        </w:rPr>
+      </w:pPr>
+      <w:r>
+        <w:rPr>
+          <w:rFonts w:ascii="Courier New" w:hAnsi="Courier New" w:cs="Courier New"/>
+        </w:rPr>
+        <w:t>This documentation is broken down into the following sections:</w:t>
+      </w:r>
+      <w:r>
+        <w:rPr>
+          <w:rFonts w:ascii="Courier New" w:hAnsi="Courier New" w:cs="Courier New"/>
+        </w:rPr>
+        <w:t xml:space="preserve"> (</w:t>
+      </w:r>
+      <w:proofErr w:type="spellStart"/>
+      <w:r>
+        <w:rPr>
+          <w:rFonts w:ascii="Courier New" w:hAnsi="Courier New" w:cs="Courier New"/>
+        </w:rPr>
+        <w:t>con’t</w:t>
+      </w:r>
+      <w:proofErr w:type="spellEnd"/>
+      <w:r>
+        <w:rPr>
+          <w:rFonts w:ascii="Courier New" w:hAnsi="Courier New" w:cs="Courier New"/>
+        </w:rPr>
+        <w:t>)</w:t>
+      </w:r>
+    </w:p>
+    <w:p>
+      <w:pPr>
+        <w:rPr>
+          <w:rFonts w:ascii="Courier New" w:hAnsi="Courier New" w:cs="Courier New"/>
+        </w:rPr>
+      </w:pPr>
+    </w:p>
+    <w:p>
+      <w:pPr>
+        <w:rPr>
+          <w:rFonts w:ascii="Courier New" w:hAnsi="Courier New" w:cs="Courier New"/>
+        </w:rPr>
+      </w:pPr>
+      <w:r>
+        <w:rPr>
+          <w:rFonts w:ascii="Courier New" w:hAnsi="Courier New" w:cs="Courier New"/>
+          <w:b/>
+          <w:bCs/>
+        </w:rPr>
+        <w:t>ELK Stack Configuration (</w:t>
+      </w:r>
+      <w:proofErr w:type="spellStart"/>
+      <w:r>
+        <w:rPr>
+          <w:rFonts w:ascii="Courier New" w:hAnsi="Courier New" w:cs="Courier New"/>
+          <w:b/>
+          <w:bCs/>
+        </w:rPr>
+        <w:t>con’t</w:t>
+      </w:r>
+      <w:proofErr w:type="spellEnd"/>
+      <w:r>
+        <w:rPr>
+          <w:rFonts w:ascii="Courier New" w:hAnsi="Courier New" w:cs="Courier New"/>
+          <w:b/>
+          <w:bCs/>
+        </w:rPr>
+        <w:t>)</w:t>
+      </w:r>
+    </w:p>
+    <w:p>
+      <w:pPr>
+        <w:rPr>
+          <w:rFonts w:ascii="Courier New" w:hAnsi="Courier New" w:cs="Courier New"/>
+        </w:rPr>
+      </w:pPr>
+    </w:p>
+    <w:p>
+      <w:pPr>
         <w:pStyle w:val="ListParagraph"/>
         <w:numPr>
           <w:ilvl w:val="0"/>
@@ -2289,109 +2520,6 @@
         </w:rPr>
       </w:pPr>
     </w:p>
-    <w:p>
-      <w:pPr>
-        <w:rPr>
-          <w:rFonts w:ascii="Courier New" w:hAnsi="Courier New" w:cs="Courier New"/>
-        </w:rPr>
-      </w:pPr>
-    </w:p>
-    <w:p>
-      <w:pPr>
-        <w:rPr>
-          <w:rFonts w:ascii="Courier New" w:hAnsi="Courier New" w:cs="Courier New"/>
-          <w:b/>
-          <w:bCs/>
-          <w:u w:val="single"/>
-        </w:rPr>
-      </w:pPr>
-      <w:r>
-        <w:rPr>
-          <w:rFonts w:ascii="Courier New" w:hAnsi="Courier New" w:cs="Courier New"/>
-          <w:b/>
-          <w:bCs/>
-          <w:u w:val="single"/>
-        </w:rPr>
-        <w:lastRenderedPageBreak/>
-        <w:t>Introduction</w:t>
-      </w:r>
-      <w:r>
-        <w:rPr>
-          <w:rFonts w:ascii="Courier New" w:hAnsi="Courier New" w:cs="Courier New"/>
-          <w:b/>
-          <w:bCs/>
-          <w:u w:val="single"/>
-        </w:rPr>
-        <w:t xml:space="preserve"> (</w:t>
-      </w:r>
-      <w:proofErr w:type="spellStart"/>
-      <w:r>
-        <w:rPr>
-          <w:rFonts w:ascii="Courier New" w:hAnsi="Courier New" w:cs="Courier New"/>
-          <w:b/>
-          <w:bCs/>
-          <w:u w:val="single"/>
-        </w:rPr>
-        <w:t>con’t</w:t>
-      </w:r>
-      <w:proofErr w:type="spellEnd"/>
-      <w:r>
-        <w:rPr>
-          <w:rFonts w:ascii="Courier New" w:hAnsi="Courier New" w:cs="Courier New"/>
-          <w:b/>
-          <w:bCs/>
-          <w:u w:val="single"/>
-        </w:rPr>
-        <w:t>)</w:t>
-      </w:r>
-    </w:p>
-    <w:p>
-      <w:pPr>
-        <w:rPr>
-          <w:rFonts w:ascii="Courier New" w:hAnsi="Courier New" w:cs="Courier New"/>
-        </w:rPr>
-      </w:pPr>
-    </w:p>
-    <w:p>
-      <w:pPr>
-        <w:rPr>
-          <w:rFonts w:ascii="Courier New" w:hAnsi="Courier New" w:cs="Courier New"/>
-        </w:rPr>
-      </w:pPr>
-      <w:r>
-        <w:rPr>
-          <w:rFonts w:ascii="Courier New" w:hAnsi="Courier New" w:cs="Courier New"/>
-        </w:rPr>
-        <w:t>This documentation is broken down into the following sections:</w:t>
-      </w:r>
-      <w:r>
-        <w:rPr>
-          <w:rFonts w:ascii="Courier New" w:hAnsi="Courier New" w:cs="Courier New"/>
-        </w:rPr>
-        <w:t xml:space="preserve"> (</w:t>
-      </w:r>
-      <w:proofErr w:type="spellStart"/>
-      <w:r>
-        <w:rPr>
-          <w:rFonts w:ascii="Courier New" w:hAnsi="Courier New" w:cs="Courier New"/>
-        </w:rPr>
-        <w:t>con’t</w:t>
-      </w:r>
-      <w:proofErr w:type="spellEnd"/>
-      <w:r>
-        <w:rPr>
-          <w:rFonts w:ascii="Courier New" w:hAnsi="Courier New" w:cs="Courier New"/>
-        </w:rPr>
-        <w:t>)</w:t>
-      </w:r>
-    </w:p>
-    <w:p>
-      <w:pPr>
-        <w:rPr>
-          <w:rFonts w:ascii="Courier New" w:hAnsi="Courier New" w:cs="Courier New"/>
-        </w:rPr>
-      </w:pPr>
-    </w:p>
     <w:bookmarkEnd w:id="5"/>
     <w:p>
       <w:pPr>
@@ -2746,76 +2874,6 @@
       <w:pPr>
         <w:rPr>
           <w:rFonts w:ascii="Courier New" w:hAnsi="Courier New" w:cs="Courier New"/>
-        </w:rPr>
-      </w:pPr>
-    </w:p>
-    <w:p>
-      <w:pPr>
-        <w:rPr>
-          <w:rFonts w:ascii="Courier New" w:hAnsi="Courier New" w:cs="Courier New"/>
-        </w:rPr>
-      </w:pPr>
-    </w:p>
-    <w:p>
-      <w:pPr>
-        <w:rPr>
-          <w:rFonts w:ascii="Courier New" w:hAnsi="Courier New" w:cs="Courier New"/>
-        </w:rPr>
-      </w:pPr>
-    </w:p>
-    <w:p>
-      <w:pPr>
-        <w:rPr>
-          <w:rFonts w:ascii="Courier New" w:hAnsi="Courier New" w:cs="Courier New"/>
-        </w:rPr>
-      </w:pPr>
-    </w:p>
-    <w:p>
-      <w:pPr>
-        <w:rPr>
-          <w:rFonts w:ascii="Courier New" w:hAnsi="Courier New" w:cs="Courier New"/>
-        </w:rPr>
-      </w:pPr>
-    </w:p>
-    <w:p>
-      <w:pPr>
-        <w:rPr>
-          <w:rFonts w:ascii="Courier New" w:hAnsi="Courier New" w:cs="Courier New"/>
-        </w:rPr>
-      </w:pPr>
-    </w:p>
-    <w:p>
-      <w:pPr>
-        <w:rPr>
-          <w:rFonts w:ascii="Courier New" w:hAnsi="Courier New" w:cs="Courier New"/>
-        </w:rPr>
-      </w:pPr>
-    </w:p>
-    <w:p>
-      <w:pPr>
-        <w:rPr>
-          <w:rFonts w:ascii="Courier New" w:hAnsi="Courier New" w:cs="Courier New"/>
-        </w:rPr>
-      </w:pPr>
-    </w:p>
-    <w:p>
-      <w:pPr>
-        <w:rPr>
-          <w:rFonts w:ascii="Courier New" w:hAnsi="Courier New" w:cs="Courier New"/>
-        </w:rPr>
-      </w:pPr>
-    </w:p>
-    <w:p>
-      <w:pPr>
-        <w:rPr>
-          <w:rFonts w:ascii="Courier New" w:hAnsi="Courier New" w:cs="Courier New"/>
-        </w:rPr>
-      </w:pPr>
-    </w:p>
-    <w:p>
-      <w:pPr>
-        <w:rPr>
-          <w:rFonts w:ascii="Courier New" w:hAnsi="Courier New" w:cs="Courier New"/>
           <w:b/>
           <w:bCs/>
         </w:rPr>
@@ -2968,6 +3026,7 @@
       <w:r>
         <w:rPr>
           <w:rFonts w:ascii="Courier New" w:hAnsi="Courier New" w:cs="Courier New"/>
+          <w:noProof/>
         </w:rPr>
         <w:drawing>
           <wp:inline distT="0" distB="0" distL="0" distR="0" wp14:anchorId="49C3C544" wp14:editId="7673A581">
@@ -3065,11 +3124,19 @@
         </w:rPr>
         <w:t xml:space="preserve">For a free </w:t>
       </w:r>
-      <w:r>
-        <w:rPr>
-          <w:rFonts w:ascii="Courier New" w:hAnsi="Courier New" w:cs="Courier New"/>
-        </w:rPr>
-        <w:t xml:space="preserve">30 day </w:t>
+      <w:proofErr w:type="gramStart"/>
+      <w:r>
+        <w:rPr>
+          <w:rFonts w:ascii="Courier New" w:hAnsi="Courier New" w:cs="Courier New"/>
+        </w:rPr>
+        <w:t>30 day</w:t>
+      </w:r>
+      <w:proofErr w:type="gramEnd"/>
+      <w:r>
+        <w:rPr>
+          <w:rFonts w:ascii="Courier New" w:hAnsi="Courier New" w:cs="Courier New"/>
+        </w:rPr>
+        <w:t xml:space="preserve"> </w:t>
       </w:r>
       <w:r>
         <w:rPr>
@@ -3285,7 +3352,21 @@
         <w:rPr>
           <w:rFonts w:ascii="Courier New" w:hAnsi="Courier New" w:cs="Courier New"/>
         </w:rPr>
-        <w:t>, search for ‘Resource groups’.</w:t>
+        <w:t xml:space="preserve">, search for ‘Resource </w:t>
+      </w:r>
+      <w:proofErr w:type="gramStart"/>
+      <w:r>
+        <w:rPr>
+          <w:rFonts w:ascii="Courier New" w:hAnsi="Courier New" w:cs="Courier New"/>
+        </w:rPr>
+        <w:t>groups’</w:t>
+      </w:r>
+      <w:proofErr w:type="gramEnd"/>
+      <w:r>
+        <w:rPr>
+          <w:rFonts w:ascii="Courier New" w:hAnsi="Courier New" w:cs="Courier New"/>
+        </w:rPr>
+        <w:t>.</w:t>
       </w:r>
     </w:p>
     <w:p>
@@ -3600,7 +3681,21 @@
         <w:rPr>
           <w:rFonts w:ascii="Courier New" w:hAnsi="Courier New" w:cs="Courier New"/>
         </w:rPr>
-        <w:t>From the Azure Portal homepage, search for ‘Virtual networks’.</w:t>
+        <w:t xml:space="preserve">From the Azure Portal homepage, search for ‘Virtual </w:t>
+      </w:r>
+      <w:proofErr w:type="gramStart"/>
+      <w:r>
+        <w:rPr>
+          <w:rFonts w:ascii="Courier New" w:hAnsi="Courier New" w:cs="Courier New"/>
+        </w:rPr>
+        <w:t>networks’</w:t>
+      </w:r>
+      <w:proofErr w:type="gramEnd"/>
+      <w:r>
+        <w:rPr>
+          <w:rFonts w:ascii="Courier New" w:hAnsi="Courier New" w:cs="Courier New"/>
+        </w:rPr>
+        <w:t>.</w:t>
       </w:r>
     </w:p>
     <w:p>
@@ -3976,8 +4071,16 @@
         <w:rPr>
           <w:rFonts w:ascii="Courier New" w:hAnsi="Courier New" w:cs="Courier New"/>
         </w:rPr>
-        <w:t>Network security groups’</w:t>
-      </w:r>
+        <w:t xml:space="preserve">Network security </w:t>
+      </w:r>
+      <w:proofErr w:type="gramStart"/>
+      <w:r>
+        <w:rPr>
+          <w:rFonts w:ascii="Courier New" w:hAnsi="Courier New" w:cs="Courier New"/>
+        </w:rPr>
+        <w:t>groups’</w:t>
+      </w:r>
+      <w:proofErr w:type="gramEnd"/>
       <w:r>
         <w:rPr>
           <w:rFonts w:ascii="Courier New" w:hAnsi="Courier New" w:cs="Courier New"/>
@@ -5853,7 +5956,21 @@
         <w:rPr>
           <w:rFonts w:ascii="Courier New" w:hAnsi="Courier New" w:cs="Courier New"/>
         </w:rPr>
-        <w:t>From the Azure Portal homepage, search for ‘Virtual machines’.</w:t>
+        <w:t xml:space="preserve">From the Azure Portal homepage, search for ‘Virtual </w:t>
+      </w:r>
+      <w:proofErr w:type="gramStart"/>
+      <w:r>
+        <w:rPr>
+          <w:rFonts w:ascii="Courier New" w:hAnsi="Courier New" w:cs="Courier New"/>
+        </w:rPr>
+        <w:t>machines’</w:t>
+      </w:r>
+      <w:proofErr w:type="gramEnd"/>
+      <w:r>
+        <w:rPr>
+          <w:rFonts w:ascii="Courier New" w:hAnsi="Courier New" w:cs="Courier New"/>
+        </w:rPr>
+        <w:t>.</w:t>
       </w:r>
     </w:p>
     <w:p>
@@ -7552,7 +7669,21 @@
         <w:rPr>
           <w:rFonts w:ascii="Courier New" w:hAnsi="Courier New" w:cs="Courier New"/>
         </w:rPr>
-        <w:t>From the Azure Portal homepage, search for ‘Virtual machines’.</w:t>
+        <w:t xml:space="preserve">From the Azure Portal homepage, search for ‘Virtual </w:t>
+      </w:r>
+      <w:proofErr w:type="gramStart"/>
+      <w:r>
+        <w:rPr>
+          <w:rFonts w:ascii="Courier New" w:hAnsi="Courier New" w:cs="Courier New"/>
+        </w:rPr>
+        <w:t>machines’</w:t>
+      </w:r>
+      <w:proofErr w:type="gramEnd"/>
+      <w:r>
+        <w:rPr>
+          <w:rFonts w:ascii="Courier New" w:hAnsi="Courier New" w:cs="Courier New"/>
+        </w:rPr>
+        <w:t>.</w:t>
       </w:r>
     </w:p>
     <w:p>
@@ -8777,8 +8908,16 @@
         <w:rPr>
           <w:rFonts w:ascii="Courier New" w:hAnsi="Courier New" w:cs="Courier New"/>
         </w:rPr>
-        <w:t>‘Network security groups’</w:t>
-      </w:r>
+        <w:t xml:space="preserve">‘Network security </w:t>
+      </w:r>
+      <w:proofErr w:type="gramStart"/>
+      <w:r>
+        <w:rPr>
+          <w:rFonts w:ascii="Courier New" w:hAnsi="Courier New" w:cs="Courier New"/>
+        </w:rPr>
+        <w:t>groups’</w:t>
+      </w:r>
+      <w:proofErr w:type="gramEnd"/>
       <w:r>
         <w:rPr>
           <w:rFonts w:ascii="Courier New" w:hAnsi="Courier New" w:cs="Courier New"/>
@@ -10686,8 +10825,16 @@
         <w:rPr>
           <w:rFonts w:ascii="Courier New" w:hAnsi="Courier New" w:cs="Courier New"/>
         </w:rPr>
-        <w:t>‘Network security groups’</w:t>
-      </w:r>
+        <w:t xml:space="preserve">‘Network security </w:t>
+      </w:r>
+      <w:proofErr w:type="gramStart"/>
+      <w:r>
+        <w:rPr>
+          <w:rFonts w:ascii="Courier New" w:hAnsi="Courier New" w:cs="Courier New"/>
+        </w:rPr>
+        <w:t>groups’</w:t>
+      </w:r>
+      <w:proofErr w:type="gramEnd"/>
       <w:r>
         <w:rPr>
           <w:rFonts w:ascii="Courier New" w:hAnsi="Courier New" w:cs="Courier New"/>
@@ -13104,7 +13251,21 @@
         <w:rPr>
           <w:rFonts w:ascii="Courier New" w:hAnsi="Courier New" w:cs="Courier New"/>
         </w:rPr>
-        <w:t>root@c0528cb8732c:~# cat /root/.</w:t>
+        <w:t>root@c0528cb8732</w:t>
+      </w:r>
+      <w:proofErr w:type="gramStart"/>
+      <w:r>
+        <w:rPr>
+          <w:rFonts w:ascii="Courier New" w:hAnsi="Courier New" w:cs="Courier New"/>
+        </w:rPr>
+        <w:t>c:~</w:t>
+      </w:r>
+      <w:proofErr w:type="gramEnd"/>
+      <w:r>
+        <w:rPr>
+          <w:rFonts w:ascii="Courier New" w:hAnsi="Courier New" w:cs="Courier New"/>
+        </w:rPr>
+        <w:t># cat /root/.</w:t>
       </w:r>
       <w:proofErr w:type="spellStart"/>
       <w:r>
@@ -13273,7 +13434,21 @@
         <w:rPr>
           <w:rFonts w:ascii="Courier New" w:hAnsi="Courier New" w:cs="Courier New"/>
         </w:rPr>
-        <w:t>From the Azure Portal homepage, search for ‘Virtual machines’.</w:t>
+        <w:t xml:space="preserve">From the Azure Portal homepage, search for ‘Virtual </w:t>
+      </w:r>
+      <w:proofErr w:type="gramStart"/>
+      <w:r>
+        <w:rPr>
+          <w:rFonts w:ascii="Courier New" w:hAnsi="Courier New" w:cs="Courier New"/>
+        </w:rPr>
+        <w:t>machines’</w:t>
+      </w:r>
+      <w:proofErr w:type="gramEnd"/>
+      <w:r>
+        <w:rPr>
+          <w:rFonts w:ascii="Courier New" w:hAnsi="Courier New" w:cs="Courier New"/>
+        </w:rPr>
+        <w:t>.</w:t>
       </w:r>
     </w:p>
     <w:p>
@@ -14636,7 +14811,21 @@
         <w:rPr>
           <w:rFonts w:ascii="Courier New" w:hAnsi="Courier New" w:cs="Courier New"/>
         </w:rPr>
-        <w:t>root@c0528cb8732c:~# cd /</w:t>
+        <w:t>root@c0528cb8732</w:t>
+      </w:r>
+      <w:proofErr w:type="gramStart"/>
+      <w:r>
+        <w:rPr>
+          <w:rFonts w:ascii="Courier New" w:hAnsi="Courier New" w:cs="Courier New"/>
+        </w:rPr>
+        <w:t>c:~</w:t>
+      </w:r>
+      <w:proofErr w:type="gramEnd"/>
+      <w:r>
+        <w:rPr>
+          <w:rFonts w:ascii="Courier New" w:hAnsi="Courier New" w:cs="Courier New"/>
+        </w:rPr>
+        <w:t># cd /</w:t>
       </w:r>
       <w:proofErr w:type="spellStart"/>
       <w:r>
@@ -14742,7 +14931,21 @@
         <w:rPr>
           <w:rFonts w:ascii="Courier New" w:hAnsi="Courier New" w:cs="Courier New"/>
         </w:rPr>
-        <w:t xml:space="preserve"> 19985 Dec  4  2019 </w:t>
+        <w:t xml:space="preserve"> 19985 </w:t>
+      </w:r>
+      <w:proofErr w:type="gramStart"/>
+      <w:r>
+        <w:rPr>
+          <w:rFonts w:ascii="Courier New" w:hAnsi="Courier New" w:cs="Courier New"/>
+        </w:rPr>
+        <w:t>Dec  4</w:t>
+      </w:r>
+      <w:proofErr w:type="gramEnd"/>
+      <w:r>
+        <w:rPr>
+          <w:rFonts w:ascii="Courier New" w:hAnsi="Courier New" w:cs="Courier New"/>
+        </w:rPr>
+        <w:t xml:space="preserve">  2019 </w:t>
       </w:r>
       <w:proofErr w:type="spellStart"/>
       <w:r>
@@ -14781,6 +14984,7 @@
         <w:t xml:space="preserve">-r--r-- 1 root </w:t>
       </w:r>
       <w:proofErr w:type="spellStart"/>
+      <w:proofErr w:type="gramStart"/>
       <w:r>
         <w:rPr>
           <w:rFonts w:ascii="Courier New" w:hAnsi="Courier New" w:cs="Courier New"/>
@@ -14792,7 +14996,14 @@
         <w:rPr>
           <w:rFonts w:ascii="Courier New" w:hAnsi="Courier New" w:cs="Courier New"/>
         </w:rPr>
-        <w:t xml:space="preserve">  1016 Dec  4  2019 hosts</w:t>
+        <w:t xml:space="preserve">  1016</w:t>
+      </w:r>
+      <w:proofErr w:type="gramEnd"/>
+      <w:r>
+        <w:rPr>
+          <w:rFonts w:ascii="Courier New" w:hAnsi="Courier New" w:cs="Courier New"/>
+        </w:rPr>
+        <w:t xml:space="preserve"> Dec  4  2019 hosts</w:t>
       </w:r>
     </w:p>
     <w:p>
@@ -14831,6 +15042,7 @@
         <w:t xml:space="preserve">-x 2 root </w:t>
       </w:r>
       <w:proofErr w:type="spellStart"/>
+      <w:proofErr w:type="gramStart"/>
       <w:r>
         <w:rPr>
           <w:rFonts w:ascii="Courier New" w:hAnsi="Courier New" w:cs="Courier New"/>
@@ -14842,7 +15054,14 @@
         <w:rPr>
           <w:rFonts w:ascii="Courier New" w:hAnsi="Courier New" w:cs="Courier New"/>
         </w:rPr>
-        <w:t xml:space="preserve">  4096 Dec  4  2019 roles</w:t>
+        <w:t xml:space="preserve">  4096</w:t>
+      </w:r>
+      <w:proofErr w:type="gramEnd"/>
+      <w:r>
+        <w:rPr>
+          <w:rFonts w:ascii="Courier New" w:hAnsi="Courier New" w:cs="Courier New"/>
+        </w:rPr>
+        <w:t xml:space="preserve"> Dec  4  2019 roles</w:t>
       </w:r>
     </w:p>
     <w:p>
@@ -17400,7 +17619,21 @@
         <w:rPr>
           <w:rFonts w:ascii="Courier New" w:hAnsi="Courier New" w:cs="Courier New"/>
         </w:rPr>
-        <w:t>From the Azure Portal homepage, search for ‘Load balancers’.</w:t>
+        <w:t xml:space="preserve">From the Azure Portal homepage, search for ‘Load </w:t>
+      </w:r>
+      <w:proofErr w:type="gramStart"/>
+      <w:r>
+        <w:rPr>
+          <w:rFonts w:ascii="Courier New" w:hAnsi="Courier New" w:cs="Courier New"/>
+        </w:rPr>
+        <w:t>balancers’</w:t>
+      </w:r>
+      <w:proofErr w:type="gramEnd"/>
+      <w:r>
+        <w:rPr>
+          <w:rFonts w:ascii="Courier New" w:hAnsi="Courier New" w:cs="Courier New"/>
+        </w:rPr>
+        <w:t>.</w:t>
       </w:r>
     </w:p>
     <w:p>
@@ -18576,7 +18809,21 @@
         <w:rPr>
           <w:rFonts w:ascii="Courier New" w:hAnsi="Courier New" w:cs="Courier New"/>
         </w:rPr>
-        <w:t>From the Azure Portal homepage, search for ‘Load balancers’.</w:t>
+        <w:t xml:space="preserve">From the Azure Portal homepage, search for ‘Load </w:t>
+      </w:r>
+      <w:proofErr w:type="gramStart"/>
+      <w:r>
+        <w:rPr>
+          <w:rFonts w:ascii="Courier New" w:hAnsi="Courier New" w:cs="Courier New"/>
+        </w:rPr>
+        <w:t>balancers’</w:t>
+      </w:r>
+      <w:proofErr w:type="gramEnd"/>
+      <w:r>
+        <w:rPr>
+          <w:rFonts w:ascii="Courier New" w:hAnsi="Courier New" w:cs="Courier New"/>
+        </w:rPr>
+        <w:t>.</w:t>
       </w:r>
     </w:p>
     <w:p>
@@ -19056,7 +19303,21 @@
         <w:rPr>
           <w:rFonts w:ascii="Courier New" w:hAnsi="Courier New" w:cs="Courier New"/>
         </w:rPr>
-        <w:t>From the Azure Portal homepage, search for ‘Load balancers’.</w:t>
+        <w:t xml:space="preserve">From the Azure Portal homepage, search for ‘Load </w:t>
+      </w:r>
+      <w:proofErr w:type="gramStart"/>
+      <w:r>
+        <w:rPr>
+          <w:rFonts w:ascii="Courier New" w:hAnsi="Courier New" w:cs="Courier New"/>
+        </w:rPr>
+        <w:t>balancers’</w:t>
+      </w:r>
+      <w:proofErr w:type="gramEnd"/>
+      <w:r>
+        <w:rPr>
+          <w:rFonts w:ascii="Courier New" w:hAnsi="Courier New" w:cs="Courier New"/>
+        </w:rPr>
+        <w:t>.</w:t>
       </w:r>
     </w:p>
     <w:p>
@@ -19148,7 +19409,21 @@
         <w:rPr>
           <w:rFonts w:ascii="Courier New" w:hAnsi="Courier New" w:cs="Courier New"/>
         </w:rPr>
-        <w:t>From the ‘Associated to’, select ‘Virtual machines’.</w:t>
+        <w:t xml:space="preserve">From the ‘Associated to’, select ‘Virtual </w:t>
+      </w:r>
+      <w:proofErr w:type="gramStart"/>
+      <w:r>
+        <w:rPr>
+          <w:rFonts w:ascii="Courier New" w:hAnsi="Courier New" w:cs="Courier New"/>
+        </w:rPr>
+        <w:t>machines’</w:t>
+      </w:r>
+      <w:proofErr w:type="gramEnd"/>
+      <w:r>
+        <w:rPr>
+          <w:rFonts w:ascii="Courier New" w:hAnsi="Courier New" w:cs="Courier New"/>
+        </w:rPr>
+        <w:t>.</w:t>
       </w:r>
     </w:p>
     <w:p>
@@ -19890,7 +20165,21 @@
         <w:rPr>
           <w:rFonts w:ascii="Courier New" w:hAnsi="Courier New" w:cs="Courier New"/>
         </w:rPr>
-        <w:t>From the Azure Portal homepage, search for ‘Load balancers’.</w:t>
+        <w:t xml:space="preserve">From the Azure Portal homepage, search for ‘Load </w:t>
+      </w:r>
+      <w:proofErr w:type="gramStart"/>
+      <w:r>
+        <w:rPr>
+          <w:rFonts w:ascii="Courier New" w:hAnsi="Courier New" w:cs="Courier New"/>
+        </w:rPr>
+        <w:t>balancers’</w:t>
+      </w:r>
+      <w:proofErr w:type="gramEnd"/>
+      <w:r>
+        <w:rPr>
+          <w:rFonts w:ascii="Courier New" w:hAnsi="Courier New" w:cs="Courier New"/>
+        </w:rPr>
+        <w:t>.</w:t>
       </w:r>
     </w:p>
     <w:p>
@@ -20845,8 +21134,16 @@
         <w:rPr>
           <w:rFonts w:ascii="Courier New" w:hAnsi="Courier New" w:cs="Courier New"/>
         </w:rPr>
-        <w:t>‘Network security groups’</w:t>
-      </w:r>
+        <w:t xml:space="preserve">‘Network security </w:t>
+      </w:r>
+      <w:proofErr w:type="gramStart"/>
+      <w:r>
+        <w:rPr>
+          <w:rFonts w:ascii="Courier New" w:hAnsi="Courier New" w:cs="Courier New"/>
+        </w:rPr>
+        <w:t>groups’</w:t>
+      </w:r>
+      <w:proofErr w:type="gramEnd"/>
       <w:r>
         <w:rPr>
           <w:rFonts w:ascii="Courier New" w:hAnsi="Courier New" w:cs="Courier New"/>
@@ -22477,7 +22774,21 @@
         <w:rPr>
           <w:rFonts w:ascii="Courier New" w:hAnsi="Courier New" w:cs="Courier New"/>
         </w:rPr>
-        <w:t>From the Azure Portal homepage, search for ‘Virtual networks’.</w:t>
+        <w:t xml:space="preserve">From the Azure Portal homepage, search for ‘Virtual </w:t>
+      </w:r>
+      <w:proofErr w:type="gramStart"/>
+      <w:r>
+        <w:rPr>
+          <w:rFonts w:ascii="Courier New" w:hAnsi="Courier New" w:cs="Courier New"/>
+        </w:rPr>
+        <w:t>networks’</w:t>
+      </w:r>
+      <w:proofErr w:type="gramEnd"/>
+      <w:r>
+        <w:rPr>
+          <w:rFonts w:ascii="Courier New" w:hAnsi="Courier New" w:cs="Courier New"/>
+        </w:rPr>
+        <w:t>.</w:t>
       </w:r>
     </w:p>
     <w:p>
@@ -23207,7 +23518,21 @@
         <w:rPr>
           <w:rFonts w:ascii="Courier New" w:hAnsi="Courier New" w:cs="Courier New"/>
         </w:rPr>
-        <w:t>From the Azure Portal homepage, search for ‘Virtual networks’.</w:t>
+        <w:t xml:space="preserve">From the Azure Portal homepage, search for ‘Virtual </w:t>
+      </w:r>
+      <w:proofErr w:type="gramStart"/>
+      <w:r>
+        <w:rPr>
+          <w:rFonts w:ascii="Courier New" w:hAnsi="Courier New" w:cs="Courier New"/>
+        </w:rPr>
+        <w:t>networks’</w:t>
+      </w:r>
+      <w:proofErr w:type="gramEnd"/>
+      <w:r>
+        <w:rPr>
+          <w:rFonts w:ascii="Courier New" w:hAnsi="Courier New" w:cs="Courier New"/>
+        </w:rPr>
+        <w:t>.</w:t>
       </w:r>
     </w:p>
     <w:p>
@@ -23969,7 +24294,21 @@
         <w:rPr>
           <w:rFonts w:ascii="Courier New" w:hAnsi="Courier New" w:cs="Courier New"/>
         </w:rPr>
-        <w:t>root@c0528cb8732c:~/.</w:t>
+        <w:t>root@c0528cb8732</w:t>
+      </w:r>
+      <w:proofErr w:type="gramStart"/>
+      <w:r>
+        <w:rPr>
+          <w:rFonts w:ascii="Courier New" w:hAnsi="Courier New" w:cs="Courier New"/>
+        </w:rPr>
+        <w:t>c:~</w:t>
+      </w:r>
+      <w:proofErr w:type="gramEnd"/>
+      <w:r>
+        <w:rPr>
+          <w:rFonts w:ascii="Courier New" w:hAnsi="Courier New" w:cs="Courier New"/>
+        </w:rPr>
+        <w:t>/.</w:t>
       </w:r>
       <w:proofErr w:type="spellStart"/>
       <w:r>
@@ -24135,7 +24474,21 @@
         <w:rPr>
           <w:rFonts w:ascii="Courier New" w:hAnsi="Courier New" w:cs="Courier New"/>
         </w:rPr>
-        <w:t>From the Azure Portal homepage, search for ‘Virtual machines’.</w:t>
+        <w:t xml:space="preserve">From the Azure Portal homepage, search for ‘Virtual </w:t>
+      </w:r>
+      <w:proofErr w:type="gramStart"/>
+      <w:r>
+        <w:rPr>
+          <w:rFonts w:ascii="Courier New" w:hAnsi="Courier New" w:cs="Courier New"/>
+        </w:rPr>
+        <w:t>machines’</w:t>
+      </w:r>
+      <w:proofErr w:type="gramEnd"/>
+      <w:r>
+        <w:rPr>
+          <w:rFonts w:ascii="Courier New" w:hAnsi="Courier New" w:cs="Courier New"/>
+        </w:rPr>
+        <w:t>.</w:t>
       </w:r>
     </w:p>
     <w:p>
@@ -26372,7 +26725,21 @@
         <w:rPr>
           <w:rFonts w:ascii="Courier New" w:hAnsi="Courier New" w:cs="Courier New"/>
         </w:rPr>
-        <w:t>root@c0528cb8732c:~# cd /</w:t>
+        <w:t>root@c0528cb8732</w:t>
+      </w:r>
+      <w:proofErr w:type="gramStart"/>
+      <w:r>
+        <w:rPr>
+          <w:rFonts w:ascii="Courier New" w:hAnsi="Courier New" w:cs="Courier New"/>
+        </w:rPr>
+        <w:t>c:~</w:t>
+      </w:r>
+      <w:proofErr w:type="gramEnd"/>
+      <w:r>
+        <w:rPr>
+          <w:rFonts w:ascii="Courier New" w:hAnsi="Courier New" w:cs="Courier New"/>
+        </w:rPr>
+        <w:t># cd /</w:t>
       </w:r>
       <w:proofErr w:type="spellStart"/>
       <w:r>
@@ -26478,7 +26845,21 @@
         <w:rPr>
           <w:rFonts w:ascii="Courier New" w:hAnsi="Courier New" w:cs="Courier New"/>
         </w:rPr>
-        <w:t xml:space="preserve"> 19985 Dec  4  2019 </w:t>
+        <w:t xml:space="preserve"> 19985 </w:t>
+      </w:r>
+      <w:proofErr w:type="gramStart"/>
+      <w:r>
+        <w:rPr>
+          <w:rFonts w:ascii="Courier New" w:hAnsi="Courier New" w:cs="Courier New"/>
+        </w:rPr>
+        <w:t>Dec  4</w:t>
+      </w:r>
+      <w:proofErr w:type="gramEnd"/>
+      <w:r>
+        <w:rPr>
+          <w:rFonts w:ascii="Courier New" w:hAnsi="Courier New" w:cs="Courier New"/>
+        </w:rPr>
+        <w:t xml:space="preserve">  2019 </w:t>
       </w:r>
       <w:proofErr w:type="spellStart"/>
       <w:r>
@@ -26517,6 +26898,7 @@
         <w:t xml:space="preserve">-r--r-- 1 root </w:t>
       </w:r>
       <w:proofErr w:type="spellStart"/>
+      <w:proofErr w:type="gramStart"/>
       <w:r>
         <w:rPr>
           <w:rFonts w:ascii="Courier New" w:hAnsi="Courier New" w:cs="Courier New"/>
@@ -26528,7 +26910,14 @@
         <w:rPr>
           <w:rFonts w:ascii="Courier New" w:hAnsi="Courier New" w:cs="Courier New"/>
         </w:rPr>
-        <w:t xml:space="preserve">  1016 Dec  4  2019 hosts</w:t>
+        <w:t xml:space="preserve">  1016</w:t>
+      </w:r>
+      <w:proofErr w:type="gramEnd"/>
+      <w:r>
+        <w:rPr>
+          <w:rFonts w:ascii="Courier New" w:hAnsi="Courier New" w:cs="Courier New"/>
+        </w:rPr>
+        <w:t xml:space="preserve"> Dec  4  2019 hosts</w:t>
       </w:r>
     </w:p>
     <w:p>
@@ -26567,6 +26956,7 @@
         <w:t xml:space="preserve">-x 2 root </w:t>
       </w:r>
       <w:proofErr w:type="spellStart"/>
+      <w:proofErr w:type="gramStart"/>
       <w:r>
         <w:rPr>
           <w:rFonts w:ascii="Courier New" w:hAnsi="Courier New" w:cs="Courier New"/>
@@ -26578,7 +26968,14 @@
         <w:rPr>
           <w:rFonts w:ascii="Courier New" w:hAnsi="Courier New" w:cs="Courier New"/>
         </w:rPr>
-        <w:t xml:space="preserve">  4096 Dec  4  2019 roles</w:t>
+        <w:t xml:space="preserve">  4096</w:t>
+      </w:r>
+      <w:proofErr w:type="gramEnd"/>
+      <w:r>
+        <w:rPr>
+          <w:rFonts w:ascii="Courier New" w:hAnsi="Courier New" w:cs="Courier New"/>
+        </w:rPr>
+        <w:t xml:space="preserve"> Dec  4  2019 roles</w:t>
       </w:r>
     </w:p>
     <w:p>
@@ -28697,8 +29094,16 @@
         <w:rPr>
           <w:rFonts w:ascii="Courier New" w:hAnsi="Courier New" w:cs="Courier New"/>
         </w:rPr>
-        <w:t>‘Network security groups’</w:t>
-      </w:r>
+        <w:t xml:space="preserve">‘Network security </w:t>
+      </w:r>
+      <w:proofErr w:type="gramStart"/>
+      <w:r>
+        <w:rPr>
+          <w:rFonts w:ascii="Courier New" w:hAnsi="Courier New" w:cs="Courier New"/>
+        </w:rPr>
+        <w:t>groups’</w:t>
+      </w:r>
+      <w:proofErr w:type="gramEnd"/>
       <w:r>
         <w:rPr>
           <w:rFonts w:ascii="Courier New" w:hAnsi="Courier New" w:cs="Courier New"/>
@@ -35770,7 +36175,21 @@
         <w:rPr>
           <w:rFonts w:ascii="Courier New" w:hAnsi="Courier New" w:cs="Courier New"/>
         </w:rPr>
-        <w:t xml:space="preserve">root@c0528cb8732c:~# </w:t>
+        <w:t>root@c0528cb8732</w:t>
+      </w:r>
+      <w:proofErr w:type="gramStart"/>
+      <w:r>
+        <w:rPr>
+          <w:rFonts w:ascii="Courier New" w:hAnsi="Courier New" w:cs="Courier New"/>
+        </w:rPr>
+        <w:t>c:~</w:t>
+      </w:r>
+      <w:proofErr w:type="gramEnd"/>
+      <w:r>
+        <w:rPr>
+          <w:rFonts w:ascii="Courier New" w:hAnsi="Courier New" w:cs="Courier New"/>
+        </w:rPr>
+        <w:t xml:space="preserve"># </w:t>
       </w:r>
       <w:proofErr w:type="spellStart"/>
       <w:r>
@@ -37072,7 +37491,21 @@
         <w:rPr>
           <w:rFonts w:ascii="Courier New" w:hAnsi="Courier New" w:cs="Courier New"/>
         </w:rPr>
-        <w:t xml:space="preserve">root@c0528cb8732c:~# </w:t>
+        <w:t>root@c0528cb8732</w:t>
+      </w:r>
+      <w:proofErr w:type="gramStart"/>
+      <w:r>
+        <w:rPr>
+          <w:rFonts w:ascii="Courier New" w:hAnsi="Courier New" w:cs="Courier New"/>
+        </w:rPr>
+        <w:t>c:~</w:t>
+      </w:r>
+      <w:proofErr w:type="gramEnd"/>
+      <w:r>
+        <w:rPr>
+          <w:rFonts w:ascii="Courier New" w:hAnsi="Courier New" w:cs="Courier New"/>
+        </w:rPr>
+        <w:t xml:space="preserve"># </w:t>
       </w:r>
       <w:proofErr w:type="spellStart"/>
       <w:r>
@@ -44499,6 +44932,118 @@
     </w:lvl>
   </w:abstractNum>
   <w:abstractNum w:abstractNumId="6" w15:restartNumberingAfterBreak="0">
+    <w:nsid w:val="1BC45F35"/>
+    <w:multiLevelType w:val="hybridMultilevel"/>
+    <w:tmpl w:val="42DC3F22"/>
+    <w:lvl w:ilvl="0" w:tplc="61522596">
+      <w:numFmt w:val="bullet"/>
+      <w:lvlText w:val="-"/>
+      <w:lvlJc w:val="left"/>
+      <w:pPr>
+        <w:ind w:left="720" w:hanging="360"/>
+      </w:pPr>
+      <w:rPr>
+        <w:rFonts w:ascii="Courier New" w:eastAsiaTheme="minorHAnsi" w:hAnsi="Courier New" w:cs="Courier New" w:hint="default"/>
+      </w:rPr>
+    </w:lvl>
+    <w:lvl w:ilvl="1" w:tplc="04090003" w:tentative="1">
+      <w:start w:val="1"/>
+      <w:numFmt w:val="bullet"/>
+      <w:lvlText w:val="o"/>
+      <w:lvlJc w:val="left"/>
+      <w:pPr>
+        <w:ind w:left="1440" w:hanging="360"/>
+      </w:pPr>
+      <w:rPr>
+        <w:rFonts w:ascii="Courier New" w:hAnsi="Courier New" w:cs="Courier New" w:hint="default"/>
+      </w:rPr>
+    </w:lvl>
+    <w:lvl w:ilvl="2" w:tplc="04090005" w:tentative="1">
+      <w:start w:val="1"/>
+      <w:numFmt w:val="bullet"/>
+      <w:lvlText w:val=""/>
+      <w:lvlJc w:val="left"/>
+      <w:pPr>
+        <w:ind w:left="2160" w:hanging="360"/>
+      </w:pPr>
+      <w:rPr>
+        <w:rFonts w:ascii="Wingdings" w:hAnsi="Wingdings" w:hint="default"/>
+      </w:rPr>
+    </w:lvl>
+    <w:lvl w:ilvl="3" w:tplc="04090001" w:tentative="1">
+      <w:start w:val="1"/>
+      <w:numFmt w:val="bullet"/>
+      <w:lvlText w:val=""/>
+      <w:lvlJc w:val="left"/>
+      <w:pPr>
+        <w:ind w:left="2880" w:hanging="360"/>
+      </w:pPr>
+      <w:rPr>
+        <w:rFonts w:ascii="Symbol" w:hAnsi="Symbol" w:hint="default"/>
+      </w:rPr>
+    </w:lvl>
+    <w:lvl w:ilvl="4" w:tplc="04090003" w:tentative="1">
+      <w:start w:val="1"/>
+      <w:numFmt w:val="bullet"/>
+      <w:lvlText w:val="o"/>
+      <w:lvlJc w:val="left"/>
+      <w:pPr>
+        <w:ind w:left="3600" w:hanging="360"/>
+      </w:pPr>
+      <w:rPr>
+        <w:rFonts w:ascii="Courier New" w:hAnsi="Courier New" w:cs="Courier New" w:hint="default"/>
+      </w:rPr>
+    </w:lvl>
+    <w:lvl w:ilvl="5" w:tplc="04090005" w:tentative="1">
+      <w:start w:val="1"/>
+      <w:numFmt w:val="bullet"/>
+      <w:lvlText w:val=""/>
+      <w:lvlJc w:val="left"/>
+      <w:pPr>
+        <w:ind w:left="4320" w:hanging="360"/>
+      </w:pPr>
+      <w:rPr>
+        <w:rFonts w:ascii="Wingdings" w:hAnsi="Wingdings" w:hint="default"/>
+      </w:rPr>
+    </w:lvl>
+    <w:lvl w:ilvl="6" w:tplc="04090001" w:tentative="1">
+      <w:start w:val="1"/>
+      <w:numFmt w:val="bullet"/>
+      <w:lvlText w:val=""/>
+      <w:lvlJc w:val="left"/>
+      <w:pPr>
+        <w:ind w:left="5040" w:hanging="360"/>
+      </w:pPr>
+      <w:rPr>
+        <w:rFonts w:ascii="Symbol" w:hAnsi="Symbol" w:hint="default"/>
+      </w:rPr>
+    </w:lvl>
+    <w:lvl w:ilvl="7" w:tplc="04090003" w:tentative="1">
+      <w:start w:val="1"/>
+      <w:numFmt w:val="bullet"/>
+      <w:lvlText w:val="o"/>
+      <w:lvlJc w:val="left"/>
+      <w:pPr>
+        <w:ind w:left="5760" w:hanging="360"/>
+      </w:pPr>
+      <w:rPr>
+        <w:rFonts w:ascii="Courier New" w:hAnsi="Courier New" w:cs="Courier New" w:hint="default"/>
+      </w:rPr>
+    </w:lvl>
+    <w:lvl w:ilvl="8" w:tplc="04090005" w:tentative="1">
+      <w:start w:val="1"/>
+      <w:numFmt w:val="bullet"/>
+      <w:lvlText w:val=""/>
+      <w:lvlJc w:val="left"/>
+      <w:pPr>
+        <w:ind w:left="6480" w:hanging="360"/>
+      </w:pPr>
+      <w:rPr>
+        <w:rFonts w:ascii="Wingdings" w:hAnsi="Wingdings" w:hint="default"/>
+      </w:rPr>
+    </w:lvl>
+  </w:abstractNum>
+  <w:abstractNum w:abstractNumId="7" w15:restartNumberingAfterBreak="0">
     <w:nsid w:val="21E627D9"/>
     <w:multiLevelType w:val="hybridMultilevel"/>
     <w:tmpl w:val="6AE8CAE4"/>
@@ -44587,7 +45132,7 @@
       </w:pPr>
     </w:lvl>
   </w:abstractNum>
-  <w:abstractNum w:abstractNumId="7" w15:restartNumberingAfterBreak="0">
+  <w:abstractNum w:abstractNumId="8" w15:restartNumberingAfterBreak="0">
     <w:nsid w:val="313172BE"/>
     <w:multiLevelType w:val="hybridMultilevel"/>
     <w:tmpl w:val="DC8C9916"/>
@@ -44699,7 +45244,7 @@
       </w:rPr>
     </w:lvl>
   </w:abstractNum>
-  <w:abstractNum w:abstractNumId="8" w15:restartNumberingAfterBreak="0">
+  <w:abstractNum w:abstractNumId="9" w15:restartNumberingAfterBreak="0">
     <w:nsid w:val="320405CD"/>
     <w:multiLevelType w:val="hybridMultilevel"/>
     <w:tmpl w:val="6AE8CAE4"/>
@@ -44788,7 +45333,7 @@
       </w:pPr>
     </w:lvl>
   </w:abstractNum>
-  <w:abstractNum w:abstractNumId="9" w15:restartNumberingAfterBreak="0">
+  <w:abstractNum w:abstractNumId="10" w15:restartNumberingAfterBreak="0">
     <w:nsid w:val="351B05AB"/>
     <w:multiLevelType w:val="hybridMultilevel"/>
     <w:tmpl w:val="AD0074B0"/>
@@ -44877,7 +45422,7 @@
       </w:pPr>
     </w:lvl>
   </w:abstractNum>
-  <w:abstractNum w:abstractNumId="10" w15:restartNumberingAfterBreak="0">
+  <w:abstractNum w:abstractNumId="11" w15:restartNumberingAfterBreak="0">
     <w:nsid w:val="38A95FCD"/>
     <w:multiLevelType w:val="hybridMultilevel"/>
     <w:tmpl w:val="1DA21A7E"/>
@@ -44966,7 +45511,7 @@
       </w:pPr>
     </w:lvl>
   </w:abstractNum>
-  <w:abstractNum w:abstractNumId="11" w15:restartNumberingAfterBreak="0">
+  <w:abstractNum w:abstractNumId="12" w15:restartNumberingAfterBreak="0">
     <w:nsid w:val="3DE07159"/>
     <w:multiLevelType w:val="hybridMultilevel"/>
     <w:tmpl w:val="3BD8563C"/>
@@ -45055,7 +45600,7 @@
       </w:pPr>
     </w:lvl>
   </w:abstractNum>
-  <w:abstractNum w:abstractNumId="12" w15:restartNumberingAfterBreak="0">
+  <w:abstractNum w:abstractNumId="13" w15:restartNumberingAfterBreak="0">
     <w:nsid w:val="3E297584"/>
     <w:multiLevelType w:val="hybridMultilevel"/>
     <w:tmpl w:val="3E64038A"/>
@@ -45144,7 +45689,7 @@
       </w:pPr>
     </w:lvl>
   </w:abstractNum>
-  <w:abstractNum w:abstractNumId="13" w15:restartNumberingAfterBreak="0">
+  <w:abstractNum w:abstractNumId="14" w15:restartNumberingAfterBreak="0">
     <w:nsid w:val="433F1BE6"/>
     <w:multiLevelType w:val="hybridMultilevel"/>
     <w:tmpl w:val="D7A0A97A"/>
@@ -45234,7 +45779,7 @@
       </w:pPr>
     </w:lvl>
   </w:abstractNum>
-  <w:abstractNum w:abstractNumId="14" w15:restartNumberingAfterBreak="0">
+  <w:abstractNum w:abstractNumId="15" w15:restartNumberingAfterBreak="0">
     <w:nsid w:val="4BE378CE"/>
     <w:multiLevelType w:val="hybridMultilevel"/>
     <w:tmpl w:val="B07C2E24"/>
@@ -45346,7 +45891,7 @@
       </w:rPr>
     </w:lvl>
   </w:abstractNum>
-  <w:abstractNum w:abstractNumId="15" w15:restartNumberingAfterBreak="0">
+  <w:abstractNum w:abstractNumId="16" w15:restartNumberingAfterBreak="0">
     <w:nsid w:val="55956F68"/>
     <w:multiLevelType w:val="hybridMultilevel"/>
     <w:tmpl w:val="32CC3412"/>
@@ -45459,7 +46004,7 @@
       </w:rPr>
     </w:lvl>
   </w:abstractNum>
-  <w:abstractNum w:abstractNumId="16" w15:restartNumberingAfterBreak="0">
+  <w:abstractNum w:abstractNumId="17" w15:restartNumberingAfterBreak="0">
     <w:nsid w:val="5DAD722E"/>
     <w:multiLevelType w:val="hybridMultilevel"/>
     <w:tmpl w:val="3BA829FC"/>
@@ -45548,7 +46093,7 @@
       </w:pPr>
     </w:lvl>
   </w:abstractNum>
-  <w:abstractNum w:abstractNumId="17" w15:restartNumberingAfterBreak="0">
+  <w:abstractNum w:abstractNumId="18" w15:restartNumberingAfterBreak="0">
     <w:nsid w:val="61C22C79"/>
     <w:multiLevelType w:val="hybridMultilevel"/>
     <w:tmpl w:val="2A545C92"/>
@@ -45637,7 +46182,7 @@
       </w:pPr>
     </w:lvl>
   </w:abstractNum>
-  <w:abstractNum w:abstractNumId="18" w15:restartNumberingAfterBreak="0">
+  <w:abstractNum w:abstractNumId="19" w15:restartNumberingAfterBreak="0">
     <w:nsid w:val="62994697"/>
     <w:multiLevelType w:val="hybridMultilevel"/>
     <w:tmpl w:val="7BDE8D66"/>
@@ -45726,7 +46271,7 @@
       </w:pPr>
     </w:lvl>
   </w:abstractNum>
-  <w:abstractNum w:abstractNumId="19" w15:restartNumberingAfterBreak="0">
+  <w:abstractNum w:abstractNumId="20" w15:restartNumberingAfterBreak="0">
     <w:nsid w:val="643504E7"/>
     <w:multiLevelType w:val="hybridMultilevel"/>
     <w:tmpl w:val="D3C6F4E0"/>
@@ -45815,7 +46360,7 @@
       </w:pPr>
     </w:lvl>
   </w:abstractNum>
-  <w:abstractNum w:abstractNumId="20" w15:restartNumberingAfterBreak="0">
+  <w:abstractNum w:abstractNumId="21" w15:restartNumberingAfterBreak="0">
     <w:nsid w:val="66E828AC"/>
     <w:multiLevelType w:val="hybridMultilevel"/>
     <w:tmpl w:val="B2980E64"/>
@@ -45904,7 +46449,7 @@
       </w:pPr>
     </w:lvl>
   </w:abstractNum>
-  <w:abstractNum w:abstractNumId="21" w15:restartNumberingAfterBreak="0">
+  <w:abstractNum w:abstractNumId="22" w15:restartNumberingAfterBreak="0">
     <w:nsid w:val="687B0AE4"/>
     <w:multiLevelType w:val="hybridMultilevel"/>
     <w:tmpl w:val="588C4E80"/>
@@ -45993,7 +46538,7 @@
       </w:pPr>
     </w:lvl>
   </w:abstractNum>
-  <w:abstractNum w:abstractNumId="22" w15:restartNumberingAfterBreak="0">
+  <w:abstractNum w:abstractNumId="23" w15:restartNumberingAfterBreak="0">
     <w:nsid w:val="7AED2C37"/>
     <w:multiLevelType w:val="hybridMultilevel"/>
     <w:tmpl w:val="F5FAFE5A"/>
@@ -46082,7 +46627,7 @@
       </w:pPr>
     </w:lvl>
   </w:abstractNum>
-  <w:abstractNum w:abstractNumId="23" w15:restartNumberingAfterBreak="0">
+  <w:abstractNum w:abstractNumId="24" w15:restartNumberingAfterBreak="0">
     <w:nsid w:val="7C8969BC"/>
     <w:multiLevelType w:val="hybridMultilevel"/>
     <w:tmpl w:val="B2980E64"/>
@@ -46172,10 +46717,10 @@
     </w:lvl>
   </w:abstractNum>
   <w:num w:numId="1">
-    <w:abstractNumId w:val="21"/>
+    <w:abstractNumId w:val="22"/>
   </w:num>
   <w:num w:numId="2">
-    <w:abstractNumId w:val="15"/>
+    <w:abstractNumId w:val="16"/>
   </w:num>
   <w:num w:numId="3">
     <w:abstractNumId w:val="3"/>
@@ -46184,49 +46729,49 @@
     <w:abstractNumId w:val="4"/>
   </w:num>
   <w:num w:numId="5">
-    <w:abstractNumId w:val="18"/>
+    <w:abstractNumId w:val="19"/>
   </w:num>
   <w:num w:numId="6">
-    <w:abstractNumId w:val="16"/>
+    <w:abstractNumId w:val="17"/>
   </w:num>
   <w:num w:numId="7">
-    <w:abstractNumId w:val="22"/>
+    <w:abstractNumId w:val="23"/>
   </w:num>
   <w:num w:numId="8">
+    <w:abstractNumId w:val="21"/>
+  </w:num>
+  <w:num w:numId="9">
     <w:abstractNumId w:val="20"/>
   </w:num>
-  <w:num w:numId="9">
-    <w:abstractNumId w:val="19"/>
-  </w:num>
   <w:num w:numId="10">
-    <w:abstractNumId w:val="23"/>
+    <w:abstractNumId w:val="24"/>
   </w:num>
   <w:num w:numId="11">
-    <w:abstractNumId w:val="11"/>
+    <w:abstractNumId w:val="12"/>
   </w:num>
   <w:num w:numId="12">
     <w:abstractNumId w:val="0"/>
   </w:num>
   <w:num w:numId="13">
-    <w:abstractNumId w:val="12"/>
+    <w:abstractNumId w:val="13"/>
   </w:num>
   <w:num w:numId="14">
-    <w:abstractNumId w:val="6"/>
+    <w:abstractNumId w:val="7"/>
   </w:num>
   <w:num w:numId="15">
-    <w:abstractNumId w:val="8"/>
+    <w:abstractNumId w:val="9"/>
   </w:num>
   <w:num w:numId="16">
-    <w:abstractNumId w:val="17"/>
+    <w:abstractNumId w:val="18"/>
   </w:num>
   <w:num w:numId="17">
     <w:abstractNumId w:val="1"/>
   </w:num>
   <w:num w:numId="18">
-    <w:abstractNumId w:val="13"/>
+    <w:abstractNumId w:val="14"/>
   </w:num>
   <w:num w:numId="19">
-    <w:abstractNumId w:val="9"/>
+    <w:abstractNumId w:val="10"/>
   </w:num>
   <w:num w:numId="20">
     <w:abstractNumId w:val="2"/>
@@ -46235,13 +46780,16 @@
     <w:abstractNumId w:val="5"/>
   </w:num>
   <w:num w:numId="22">
-    <w:abstractNumId w:val="7"/>
+    <w:abstractNumId w:val="8"/>
   </w:num>
   <w:num w:numId="23">
-    <w:abstractNumId w:val="14"/>
+    <w:abstractNumId w:val="15"/>
   </w:num>
   <w:num w:numId="24">
-    <w:abstractNumId w:val="10"/>
+    <w:abstractNumId w:val="11"/>
+  </w:num>
+  <w:num w:numId="25">
+    <w:abstractNumId w:val="6"/>
   </w:num>
 </w:numbering>
 </file>

</xml_diff>